<commit_message>
2019.03.24 modify No.01 g
</commit_message>
<xml_diff>
--- a/paper/Reference.docx
+++ b/paper/Reference.docx
@@ -9125,18 +9125,7 @@
           <w:sz w:val="24"/>
           <w:szCs w:val="24"/>
         </w:rPr>
-        <w:t xml:space="preserve"> M, Wang Z, Li X, et al. Initial</w:t>
-      </w:r>
-      <w:bookmarkStart w:id="0" w:name="_GoBack"/>
-      <w:bookmarkEnd w:id="0"/>
-      <w:r>
-        <w:rPr>
-          <w:rFonts w:ascii="Times New Roman" w:hAnsi="Times New Roman" w:cs="Times New Roman"/>
-          <w:kern w:val="0"/>
-          <w:sz w:val="24"/>
-          <w:szCs w:val="24"/>
-        </w:rPr>
-        <w:t xml:space="preserve"> reaction mechanisms of cellulose pyrolysis revealed by </w:t>
+        <w:t xml:space="preserve"> M, Wang Z, Li X, et al. Initial reaction mechanisms of cellulose pyrolysis revealed by </w:t>
       </w:r>
       <w:proofErr w:type="spellStart"/>
       <w:r>
@@ -12958,7 +12947,6 @@
         </w:rPr>
         <w:t xml:space="preserve">, </w:t>
       </w:r>
-      <w:proofErr w:type="gramStart"/>
       <w:r>
         <w:rPr>
           <w:rFonts w:ascii="Times New Roman" w:hAnsi="Times New Roman" w:cs="Times New Roman"/>
@@ -12968,7 +12956,6 @@
         </w:rPr>
         <w:t>曾凡桂</w:t>
       </w:r>
-      <w:proofErr w:type="gramEnd"/>
       <w:r>
         <w:rPr>
           <w:rFonts w:ascii="Times New Roman" w:hAnsi="Times New Roman" w:cs="Times New Roman"/>
@@ -13514,7 +13501,6 @@
         </w:rPr>
         <w:t xml:space="preserve">, </w:t>
       </w:r>
-      <w:proofErr w:type="gramStart"/>
       <w:r>
         <w:rPr>
           <w:rFonts w:ascii="Times New Roman" w:hAnsi="Times New Roman" w:cs="Times New Roman"/>
@@ -13524,7 +13510,6 @@
         </w:rPr>
         <w:t>曾凡桂</w:t>
       </w:r>
-      <w:proofErr w:type="gramEnd"/>
       <w:r>
         <w:rPr>
           <w:rFonts w:ascii="Times New Roman" w:hAnsi="Times New Roman" w:cs="Times New Roman"/>
@@ -14913,7 +14898,6 @@
         </w:rPr>
         <w:t>,</w:t>
       </w:r>
-      <w:proofErr w:type="gramStart"/>
       <w:r>
         <w:rPr>
           <w:rFonts w:ascii="Times New Roman" w:hAnsi="Times New Roman" w:cs="Times New Roman"/>
@@ -14923,7 +14907,6 @@
         </w:rPr>
         <w:t>曾凡桂</w:t>
       </w:r>
-      <w:proofErr w:type="gramEnd"/>
       <w:r>
         <w:rPr>
           <w:rFonts w:ascii="Times New Roman" w:hAnsi="Times New Roman" w:cs="Times New Roman"/>
@@ -15604,7 +15587,6 @@
         </w:rPr>
         <w:t xml:space="preserve">, </w:t>
       </w:r>
-      <w:proofErr w:type="gramStart"/>
       <w:r>
         <w:rPr>
           <w:rFonts w:ascii="Times New Roman" w:hAnsi="Times New Roman" w:cs="Times New Roman"/>
@@ -15614,7 +15596,6 @@
         </w:rPr>
         <w:t>曾凡桂</w:t>
       </w:r>
-      <w:proofErr w:type="gramEnd"/>
       <w:r>
         <w:rPr>
           <w:rFonts w:ascii="Times New Roman" w:hAnsi="Times New Roman" w:cs="Times New Roman"/>
@@ -15736,7 +15717,6 @@
         </w:rPr>
         <w:t xml:space="preserve">, </w:t>
       </w:r>
-      <w:proofErr w:type="gramStart"/>
       <w:r>
         <w:rPr>
           <w:rFonts w:ascii="Times New Roman" w:hAnsi="Times New Roman" w:cs="Times New Roman"/>
@@ -15746,7 +15726,6 @@
         </w:rPr>
         <w:t>曾凡桂</w:t>
       </w:r>
-      <w:proofErr w:type="gramEnd"/>
       <w:r>
         <w:rPr>
           <w:rFonts w:ascii="Times New Roman" w:hAnsi="Times New Roman" w:cs="Times New Roman"/>
@@ -17975,7 +17954,7 @@
       <w:pPr>
         <w:widowControl/>
         <w:rPr>
-          <w:rFonts w:ascii="Times New Roman" w:hAnsi="Times New Roman" w:cs="Times New Roman" w:hint="eastAsia"/>
+          <w:rFonts w:ascii="Times New Roman" w:hAnsi="Times New Roman" w:cs="Times New Roman"/>
           <w:kern w:val="0"/>
           <w:sz w:val="24"/>
           <w:szCs w:val="24"/>
@@ -18123,7 +18102,7 @@
         <w:widowControl/>
         <w:jc w:val="left"/>
         <w:rPr>
-          <w:rFonts w:ascii="宋体" w:eastAsia="宋体" w:hAnsi="宋体" w:cs="宋体" w:hint="eastAsia"/>
+          <w:rFonts w:ascii="宋体" w:eastAsia="宋体" w:hAnsi="宋体" w:cs="宋体"/>
           <w:kern w:val="0"/>
           <w:sz w:val="24"/>
           <w:szCs w:val="24"/>
@@ -18184,29 +18163,29 @@
       <w:pPr>
         <w:widowControl/>
         <w:rPr>
-          <w:rFonts w:ascii="Times New Roman" w:hAnsi="Times New Roman" w:cs="Times New Roman" w:hint="eastAsia"/>
-          <w:kern w:val="0"/>
-          <w:sz w:val="24"/>
-          <w:szCs w:val="24"/>
-        </w:rPr>
-      </w:pPr>
-    </w:p>
-    <w:p>
-      <w:pPr>
-        <w:widowControl/>
-        <w:rPr>
-          <w:rFonts w:ascii="Times New Roman" w:hAnsi="Times New Roman" w:cs="Times New Roman" w:hint="eastAsia"/>
-          <w:kern w:val="0"/>
-          <w:sz w:val="24"/>
-          <w:szCs w:val="24"/>
-        </w:rPr>
-      </w:pPr>
-    </w:p>
-    <w:p>
-      <w:pPr>
-        <w:widowControl/>
-        <w:rPr>
-          <w:rFonts w:ascii="Times New Roman" w:hAnsi="Times New Roman" w:cs="Times New Roman" w:hint="eastAsia"/>
+          <w:rFonts w:ascii="Times New Roman" w:hAnsi="Times New Roman" w:cs="Times New Roman"/>
+          <w:kern w:val="0"/>
+          <w:sz w:val="24"/>
+          <w:szCs w:val="24"/>
+        </w:rPr>
+      </w:pPr>
+    </w:p>
+    <w:p>
+      <w:pPr>
+        <w:widowControl/>
+        <w:rPr>
+          <w:rFonts w:ascii="Times New Roman" w:hAnsi="Times New Roman" w:cs="Times New Roman"/>
+          <w:kern w:val="0"/>
+          <w:sz w:val="24"/>
+          <w:szCs w:val="24"/>
+        </w:rPr>
+      </w:pPr>
+    </w:p>
+    <w:p>
+      <w:pPr>
+        <w:widowControl/>
+        <w:rPr>
+          <w:rFonts w:ascii="Times New Roman" w:hAnsi="Times New Roman" w:cs="Times New Roman"/>
           <w:kern w:val="0"/>
           <w:sz w:val="24"/>
           <w:szCs w:val="24"/>
@@ -18274,7 +18253,6 @@
         </w:rPr>
         <w:t xml:space="preserve">, </w:t>
       </w:r>
-      <w:proofErr w:type="gramStart"/>
       <w:r>
         <w:rPr>
           <w:rFonts w:ascii="Times New Roman" w:hAnsi="Times New Roman" w:cs="Times New Roman"/>
@@ -18284,7 +18262,6 @@
         </w:rPr>
         <w:t>曾凡桂</w:t>
       </w:r>
-      <w:proofErr w:type="gramEnd"/>
       <w:r>
         <w:rPr>
           <w:rFonts w:ascii="Times New Roman" w:hAnsi="Times New Roman" w:cs="Times New Roman"/>
@@ -20637,7 +20614,6 @@
         </w:rPr>
         <w:t xml:space="preserve">, </w:t>
       </w:r>
-      <w:proofErr w:type="gramStart"/>
       <w:r>
         <w:rPr>
           <w:rFonts w:ascii="Times New Roman" w:hAnsi="Times New Roman" w:cs="Times New Roman"/>
@@ -20647,7 +20623,6 @@
         </w:rPr>
         <w:t>曾凡桂</w:t>
       </w:r>
-      <w:proofErr w:type="gramEnd"/>
       <w:r>
         <w:rPr>
           <w:rFonts w:ascii="Times New Roman" w:hAnsi="Times New Roman" w:cs="Times New Roman"/>
@@ -21433,6 +21408,2705 @@
           <w:szCs w:val="24"/>
         </w:rPr>
       </w:pPr>
+    </w:p>
+    <w:p>
+      <w:pPr>
+        <w:widowControl/>
+        <w:rPr>
+          <w:rFonts w:ascii="Times New Roman" w:hAnsi="Times New Roman" w:cs="Times New Roman" w:hint="eastAsia"/>
+          <w:kern w:val="0"/>
+          <w:sz w:val="24"/>
+          <w:szCs w:val="24"/>
+        </w:rPr>
+      </w:pPr>
+      <w:r>
+        <w:rPr>
+          <w:rFonts w:ascii="Times New Roman" w:hAnsi="Times New Roman" w:cs="Times New Roman" w:hint="eastAsia"/>
+          <w:kern w:val="0"/>
+          <w:sz w:val="24"/>
+          <w:szCs w:val="24"/>
+        </w:rPr>
+        <w:t>第五章</w:t>
+      </w:r>
+    </w:p>
+    <w:p>
+      <w:pPr>
+        <w:widowControl/>
+        <w:jc w:val="left"/>
+        <w:rPr>
+          <w:rFonts w:ascii="宋体" w:eastAsia="宋体" w:hAnsi="宋体" w:cs="宋体"/>
+          <w:kern w:val="0"/>
+          <w:sz w:val="24"/>
+          <w:szCs w:val="24"/>
+        </w:rPr>
+      </w:pPr>
+      <w:proofErr w:type="gramStart"/>
+      <w:r>
+        <w:rPr>
+          <w:rFonts w:ascii="宋体" w:eastAsia="宋体" w:hAnsi="宋体" w:cs="宋体"/>
+          <w:kern w:val="0"/>
+          <w:sz w:val="24"/>
+          <w:szCs w:val="24"/>
+        </w:rPr>
+        <w:t>黎乐民</w:t>
+      </w:r>
+      <w:proofErr w:type="gramEnd"/>
+      <w:r>
+        <w:rPr>
+          <w:rFonts w:ascii="宋体" w:eastAsia="宋体" w:hAnsi="宋体" w:cs="宋体"/>
+          <w:kern w:val="0"/>
+          <w:sz w:val="24"/>
+          <w:szCs w:val="24"/>
+        </w:rPr>
+        <w:t>, 刘俊婉, 金碧辉. 密度泛函理论[J]. 中国基础科学, 2007, 7(3):</w:t>
+      </w:r>
+      <w:proofErr w:type="gramStart"/>
+      <w:r>
+        <w:rPr>
+          <w:rFonts w:ascii="宋体" w:eastAsia="宋体" w:hAnsi="宋体" w:cs="宋体"/>
+          <w:kern w:val="0"/>
+          <w:sz w:val="24"/>
+          <w:szCs w:val="24"/>
+        </w:rPr>
+        <w:t>27-28.</w:t>
+      </w:r>
+      <w:proofErr w:type="gramEnd"/>
+    </w:p>
+    <w:p>
+      <w:pPr>
+        <w:widowControl/>
+        <w:jc w:val="left"/>
+        <w:rPr>
+          <w:rFonts w:ascii="宋体" w:eastAsia="宋体" w:hAnsi="宋体" w:cs="宋体"/>
+          <w:color w:val="FF0000"/>
+          <w:kern w:val="0"/>
+          <w:sz w:val="24"/>
+          <w:szCs w:val="24"/>
+        </w:rPr>
+      </w:pPr>
+      <w:r>
+        <w:rPr>
+          <w:rFonts w:ascii="宋体" w:eastAsia="宋体" w:hAnsi="宋体" w:cs="宋体"/>
+          <w:color w:val="FF0000"/>
+          <w:kern w:val="0"/>
+          <w:sz w:val="24"/>
+          <w:szCs w:val="24"/>
+        </w:rPr>
+        <w:t>沈尔忠, 杨忠志. 密度泛函理论下的分子电负性：Ⅲ.分子总能量的直接计算[J]. 化学学报, 1996(2):</w:t>
+      </w:r>
+      <w:proofErr w:type="gramStart"/>
+      <w:r>
+        <w:rPr>
+          <w:rFonts w:ascii="宋体" w:eastAsia="宋体" w:hAnsi="宋体" w:cs="宋体"/>
+          <w:color w:val="FF0000"/>
+          <w:kern w:val="0"/>
+          <w:sz w:val="24"/>
+          <w:szCs w:val="24"/>
+        </w:rPr>
+        <w:t>152-159.</w:t>
+      </w:r>
+      <w:proofErr w:type="gramEnd"/>
+    </w:p>
+    <w:p>
+      <w:pPr>
+        <w:spacing w:line="360" w:lineRule="auto"/>
+      </w:pPr>
+    </w:p>
+    <w:p>
+      <w:pPr>
+        <w:widowControl/>
+        <w:rPr>
+          <w:rFonts w:ascii="Times New Roman" w:hAnsi="Times New Roman" w:cs="Times New Roman" w:hint="eastAsia"/>
+          <w:kern w:val="0"/>
+          <w:sz w:val="24"/>
+          <w:szCs w:val="24"/>
+        </w:rPr>
+      </w:pPr>
+    </w:p>
+    <w:p>
+      <w:pPr>
+        <w:widowControl/>
+        <w:jc w:val="left"/>
+        <w:rPr>
+          <w:rFonts w:ascii="宋体" w:eastAsia="宋体" w:hAnsi="宋体" w:cs="宋体"/>
+          <w:kern w:val="0"/>
+          <w:sz w:val="24"/>
+          <w:szCs w:val="24"/>
+        </w:rPr>
+      </w:pPr>
+      <w:r>
+        <w:rPr>
+          <w:rFonts w:ascii="宋体" w:eastAsia="宋体" w:hAnsi="宋体" w:cs="宋体"/>
+          <w:kern w:val="0"/>
+          <w:sz w:val="24"/>
+          <w:szCs w:val="24"/>
+        </w:rPr>
+        <w:t>朱遵略, 马恒, 孙金锋. BH分子势能函数研究[J]. 原子与分子物理学报, 2006, 23(6):</w:t>
+      </w:r>
+      <w:proofErr w:type="gramStart"/>
+      <w:r>
+        <w:rPr>
+          <w:rFonts w:ascii="宋体" w:eastAsia="宋体" w:hAnsi="宋体" w:cs="宋体"/>
+          <w:kern w:val="0"/>
+          <w:sz w:val="24"/>
+          <w:szCs w:val="24"/>
+        </w:rPr>
+        <w:t>1092-1096.</w:t>
+      </w:r>
+      <w:proofErr w:type="gramEnd"/>
+    </w:p>
+    <w:p>
+      <w:pPr>
+        <w:widowControl/>
+        <w:jc w:val="left"/>
+        <w:rPr>
+          <w:rFonts w:ascii="宋体" w:eastAsia="宋体" w:hAnsi="宋体" w:cs="宋体"/>
+          <w:kern w:val="0"/>
+          <w:sz w:val="24"/>
+          <w:szCs w:val="24"/>
+        </w:rPr>
+      </w:pPr>
+      <w:r>
+        <w:rPr>
+          <w:rFonts w:ascii="宋体" w:eastAsia="宋体" w:hAnsi="宋体" w:cs="宋体"/>
+          <w:kern w:val="0"/>
+          <w:sz w:val="24"/>
+          <w:szCs w:val="24"/>
+        </w:rPr>
+        <w:t>朱正和, 俞华根. 分子结构与分子势能函数[M]. 科学出版社, 1997.</w:t>
+      </w:r>
+    </w:p>
+    <w:p>
+      <w:pPr>
+        <w:widowControl/>
+        <w:jc w:val="left"/>
+        <w:rPr>
+          <w:rFonts w:ascii="宋体" w:eastAsia="宋体" w:hAnsi="宋体" w:cs="宋体"/>
+          <w:kern w:val="0"/>
+          <w:sz w:val="24"/>
+          <w:szCs w:val="24"/>
+        </w:rPr>
+      </w:pPr>
+      <w:r>
+        <w:rPr>
+          <w:rFonts w:ascii="宋体" w:eastAsia="宋体" w:hAnsi="宋体" w:cs="宋体"/>
+          <w:kern w:val="0"/>
+          <w:sz w:val="24"/>
+          <w:szCs w:val="24"/>
+        </w:rPr>
+        <w:t xml:space="preserve">伍冬兰, 涂娟, </w:t>
+      </w:r>
+      <w:proofErr w:type="gramStart"/>
+      <w:r>
+        <w:rPr>
+          <w:rFonts w:ascii="宋体" w:eastAsia="宋体" w:hAnsi="宋体" w:cs="宋体"/>
+          <w:kern w:val="0"/>
+          <w:sz w:val="24"/>
+          <w:szCs w:val="24"/>
+        </w:rPr>
+        <w:t>万慧军</w:t>
+      </w:r>
+      <w:proofErr w:type="gramEnd"/>
+      <w:r>
+        <w:rPr>
+          <w:rFonts w:ascii="宋体" w:eastAsia="宋体" w:hAnsi="宋体" w:cs="宋体"/>
+          <w:kern w:val="0"/>
+          <w:sz w:val="24"/>
+          <w:szCs w:val="24"/>
+        </w:rPr>
+        <w:t>, et al. 外电场下BH分子势能函数[J]. 计算物理, 2014, 31(1):</w:t>
+      </w:r>
+      <w:proofErr w:type="gramStart"/>
+      <w:r>
+        <w:rPr>
+          <w:rFonts w:ascii="宋体" w:eastAsia="宋体" w:hAnsi="宋体" w:cs="宋体"/>
+          <w:kern w:val="0"/>
+          <w:sz w:val="24"/>
+          <w:szCs w:val="24"/>
+        </w:rPr>
+        <w:t>115-120.</w:t>
+      </w:r>
+      <w:proofErr w:type="gramEnd"/>
+    </w:p>
+    <w:p>
+      <w:pPr>
+        <w:widowControl/>
+        <w:jc w:val="left"/>
+        <w:rPr>
+          <w:rFonts w:ascii="宋体" w:eastAsia="宋体" w:hAnsi="宋体" w:cs="宋体"/>
+          <w:kern w:val="0"/>
+          <w:sz w:val="24"/>
+          <w:szCs w:val="24"/>
+        </w:rPr>
+      </w:pPr>
+      <w:proofErr w:type="gramStart"/>
+      <w:r>
+        <w:rPr>
+          <w:rFonts w:ascii="宋体" w:eastAsia="宋体" w:hAnsi="宋体" w:cs="宋体"/>
+          <w:kern w:val="0"/>
+          <w:sz w:val="24"/>
+          <w:szCs w:val="24"/>
+        </w:rPr>
+        <w:t>刘国跃</w:t>
+      </w:r>
+      <w:proofErr w:type="gramEnd"/>
+      <w:r>
+        <w:rPr>
+          <w:rFonts w:ascii="宋体" w:eastAsia="宋体" w:hAnsi="宋体" w:cs="宋体"/>
+          <w:kern w:val="0"/>
+          <w:sz w:val="24"/>
+          <w:szCs w:val="24"/>
+        </w:rPr>
+        <w:t>. 双原子分子势能函数的研究进展[J]. 绵阳师范学院学报, 2005, 24(5):</w:t>
+      </w:r>
+      <w:proofErr w:type="gramStart"/>
+      <w:r>
+        <w:rPr>
+          <w:rFonts w:ascii="宋体" w:eastAsia="宋体" w:hAnsi="宋体" w:cs="宋体"/>
+          <w:kern w:val="0"/>
+          <w:sz w:val="24"/>
+          <w:szCs w:val="24"/>
+        </w:rPr>
+        <w:t>46-51.</w:t>
+      </w:r>
+      <w:proofErr w:type="gramEnd"/>
+    </w:p>
+    <w:p>
+      <w:pPr>
+        <w:spacing w:line="360" w:lineRule="auto"/>
+        <w:jc w:val="left"/>
+      </w:pPr>
+    </w:p>
+    <w:p>
+      <w:pPr>
+        <w:widowControl/>
+        <w:jc w:val="left"/>
+        <w:rPr>
+          <w:rFonts w:ascii="宋体" w:eastAsia="宋体" w:hAnsi="宋体" w:cs="宋体"/>
+          <w:kern w:val="0"/>
+          <w:sz w:val="24"/>
+          <w:szCs w:val="24"/>
+        </w:rPr>
+      </w:pPr>
+    </w:p>
+    <w:p>
+      <w:pPr>
+        <w:widowControl/>
+        <w:jc w:val="left"/>
+        <w:rPr>
+          <w:rFonts w:ascii="宋体" w:eastAsia="宋体" w:hAnsi="宋体" w:cs="宋体"/>
+          <w:kern w:val="0"/>
+          <w:sz w:val="24"/>
+          <w:szCs w:val="24"/>
+        </w:rPr>
+      </w:pPr>
+      <w:r>
+        <w:rPr>
+          <w:rFonts w:ascii="宋体" w:eastAsia="宋体" w:hAnsi="宋体" w:cs="宋体"/>
+          <w:kern w:val="0"/>
+          <w:sz w:val="24"/>
+          <w:szCs w:val="24"/>
+        </w:rPr>
+        <w:t>代亚, 胡匡民. 能量最低原理与物质结构、性质之间的内在联系[J]. 化学教育, 1984, 5(2):</w:t>
+      </w:r>
+      <w:proofErr w:type="gramStart"/>
+      <w:r>
+        <w:rPr>
+          <w:rFonts w:ascii="宋体" w:eastAsia="宋体" w:hAnsi="宋体" w:cs="宋体"/>
+          <w:kern w:val="0"/>
+          <w:sz w:val="24"/>
+          <w:szCs w:val="24"/>
+        </w:rPr>
+        <w:t>51-53.</w:t>
+      </w:r>
+      <w:proofErr w:type="gramEnd"/>
+    </w:p>
+    <w:p>
+      <w:pPr>
+        <w:widowControl/>
+        <w:jc w:val="left"/>
+        <w:rPr>
+          <w:rFonts w:ascii="宋体" w:eastAsia="宋体" w:hAnsi="宋体" w:cs="宋体"/>
+          <w:kern w:val="0"/>
+          <w:sz w:val="24"/>
+          <w:szCs w:val="24"/>
+        </w:rPr>
+      </w:pPr>
+      <w:r>
+        <w:rPr>
+          <w:rFonts w:ascii="宋体" w:eastAsia="宋体" w:hAnsi="宋体" w:cs="宋体"/>
+          <w:kern w:val="0"/>
+          <w:sz w:val="24"/>
+          <w:szCs w:val="24"/>
+        </w:rPr>
+        <w:t xml:space="preserve">Swope W C, Ferguson D M. Alternative expressions for energies and forces due to angle bending and torsional </w:t>
+      </w:r>
+      <w:proofErr w:type="gramStart"/>
+      <w:r>
+        <w:rPr>
+          <w:rFonts w:ascii="宋体" w:eastAsia="宋体" w:hAnsi="宋体" w:cs="宋体"/>
+          <w:kern w:val="0"/>
+          <w:sz w:val="24"/>
+          <w:szCs w:val="24"/>
+        </w:rPr>
+        <w:t>energy[</w:t>
+      </w:r>
+      <w:proofErr w:type="gramEnd"/>
+      <w:r>
+        <w:rPr>
+          <w:rFonts w:ascii="宋体" w:eastAsia="宋体" w:hAnsi="宋体" w:cs="宋体"/>
+          <w:kern w:val="0"/>
+          <w:sz w:val="24"/>
+          <w:szCs w:val="24"/>
+        </w:rPr>
+        <w:t>J]. Journal of Computational Chemistry, 1991, 13(5):585-594.</w:t>
+      </w:r>
+    </w:p>
+    <w:p>
+      <w:pPr>
+        <w:widowControl/>
+        <w:jc w:val="left"/>
+        <w:rPr>
+          <w:rFonts w:ascii="宋体" w:eastAsia="宋体" w:hAnsi="宋体" w:cs="宋体"/>
+          <w:kern w:val="0"/>
+          <w:sz w:val="24"/>
+          <w:szCs w:val="24"/>
+        </w:rPr>
+      </w:pPr>
+      <w:r>
+        <w:rPr>
+          <w:rFonts w:ascii="宋体" w:eastAsia="宋体" w:hAnsi="宋体" w:cs="宋体"/>
+          <w:kern w:val="0"/>
+          <w:sz w:val="24"/>
+          <w:szCs w:val="24"/>
+        </w:rPr>
+        <w:t>Johansson M P, Olsen J. Torsional Barriers and Equilibrium Angle of Biphenyl: Reconciling Theory with Experiment</w:t>
+      </w:r>
+      <w:proofErr w:type="gramStart"/>
+      <w:r>
+        <w:rPr>
+          <w:rFonts w:ascii="宋体" w:eastAsia="宋体" w:hAnsi="宋体" w:cs="宋体"/>
+          <w:kern w:val="0"/>
+          <w:sz w:val="24"/>
+          <w:szCs w:val="24"/>
+        </w:rPr>
+        <w:t>.[</w:t>
+      </w:r>
+      <w:proofErr w:type="gramEnd"/>
+      <w:r>
+        <w:rPr>
+          <w:rFonts w:ascii="宋体" w:eastAsia="宋体" w:hAnsi="宋体" w:cs="宋体"/>
+          <w:kern w:val="0"/>
+          <w:sz w:val="24"/>
+          <w:szCs w:val="24"/>
+        </w:rPr>
+        <w:t>J]. Journal of Chemical Theory &amp; Computation, 2008, 4(9):1460.</w:t>
+      </w:r>
+    </w:p>
+    <w:p>
+      <w:pPr>
+        <w:widowControl/>
+        <w:jc w:val="left"/>
+        <w:rPr>
+          <w:rFonts w:ascii="宋体" w:eastAsia="宋体" w:hAnsi="宋体" w:cs="宋体"/>
+          <w:kern w:val="0"/>
+          <w:sz w:val="24"/>
+          <w:szCs w:val="24"/>
+        </w:rPr>
+      </w:pPr>
+      <w:proofErr w:type="spellStart"/>
+      <w:r>
+        <w:rPr>
+          <w:rFonts w:ascii="宋体" w:eastAsia="宋体" w:hAnsi="宋体" w:cs="宋体"/>
+          <w:kern w:val="0"/>
+          <w:sz w:val="24"/>
+          <w:szCs w:val="24"/>
+        </w:rPr>
+        <w:t>Schaumann</w:t>
+      </w:r>
+      <w:proofErr w:type="spellEnd"/>
+      <w:r>
+        <w:rPr>
+          <w:rFonts w:ascii="宋体" w:eastAsia="宋体" w:hAnsi="宋体" w:cs="宋体"/>
+          <w:kern w:val="0"/>
+          <w:sz w:val="24"/>
+          <w:szCs w:val="24"/>
+        </w:rPr>
+        <w:t xml:space="preserve"> T, Braun W, </w:t>
+      </w:r>
+      <w:proofErr w:type="spellStart"/>
+      <w:r>
+        <w:rPr>
+          <w:rFonts w:ascii="宋体" w:eastAsia="宋体" w:hAnsi="宋体" w:cs="宋体"/>
+          <w:kern w:val="0"/>
+          <w:sz w:val="24"/>
+          <w:szCs w:val="24"/>
+        </w:rPr>
+        <w:t>Wüthrich</w:t>
+      </w:r>
+      <w:proofErr w:type="spellEnd"/>
+      <w:r>
+        <w:rPr>
+          <w:rFonts w:ascii="宋体" w:eastAsia="宋体" w:hAnsi="宋体" w:cs="宋体"/>
+          <w:kern w:val="0"/>
+          <w:sz w:val="24"/>
+          <w:szCs w:val="24"/>
+        </w:rPr>
+        <w:t xml:space="preserve"> K. The program FANTOM for energy refinement of polypeptides and proteins using a Newton – </w:t>
+      </w:r>
+      <w:proofErr w:type="spellStart"/>
+      <w:r>
+        <w:rPr>
+          <w:rFonts w:ascii="宋体" w:eastAsia="宋体" w:hAnsi="宋体" w:cs="宋体"/>
+          <w:kern w:val="0"/>
+          <w:sz w:val="24"/>
+          <w:szCs w:val="24"/>
+        </w:rPr>
+        <w:t>Raphson</w:t>
+      </w:r>
+      <w:proofErr w:type="spellEnd"/>
+      <w:r>
+        <w:rPr>
+          <w:rFonts w:ascii="宋体" w:eastAsia="宋体" w:hAnsi="宋体" w:cs="宋体"/>
+          <w:kern w:val="0"/>
+          <w:sz w:val="24"/>
+          <w:szCs w:val="24"/>
+        </w:rPr>
+        <w:t xml:space="preserve"> minimizer in torsion angle </w:t>
+      </w:r>
+      <w:proofErr w:type="gramStart"/>
+      <w:r>
+        <w:rPr>
+          <w:rFonts w:ascii="宋体" w:eastAsia="宋体" w:hAnsi="宋体" w:cs="宋体"/>
+          <w:kern w:val="0"/>
+          <w:sz w:val="24"/>
+          <w:szCs w:val="24"/>
+        </w:rPr>
+        <w:t>space[</w:t>
+      </w:r>
+      <w:proofErr w:type="gramEnd"/>
+      <w:r>
+        <w:rPr>
+          <w:rFonts w:ascii="宋体" w:eastAsia="宋体" w:hAnsi="宋体" w:cs="宋体"/>
+          <w:kern w:val="0"/>
+          <w:sz w:val="24"/>
+          <w:szCs w:val="24"/>
+        </w:rPr>
+        <w:t>J]. Biopolymers, 2010, 29(4-5):679-694.</w:t>
+      </w:r>
+    </w:p>
+    <w:p>
+      <w:pPr>
+        <w:widowControl/>
+        <w:jc w:val="left"/>
+        <w:rPr>
+          <w:rFonts w:ascii="宋体" w:eastAsia="宋体" w:hAnsi="宋体" w:cs="宋体"/>
+          <w:kern w:val="0"/>
+          <w:sz w:val="24"/>
+          <w:szCs w:val="24"/>
+        </w:rPr>
+      </w:pPr>
+      <w:proofErr w:type="spellStart"/>
+      <w:proofErr w:type="gramStart"/>
+      <w:r>
+        <w:rPr>
+          <w:rFonts w:ascii="宋体" w:eastAsia="宋体" w:hAnsi="宋体" w:cs="宋体"/>
+          <w:kern w:val="0"/>
+          <w:sz w:val="24"/>
+          <w:szCs w:val="24"/>
+        </w:rPr>
+        <w:t>Benniston</w:t>
+      </w:r>
+      <w:proofErr w:type="spellEnd"/>
+      <w:r>
+        <w:rPr>
+          <w:rFonts w:ascii="宋体" w:eastAsia="宋体" w:hAnsi="宋体" w:cs="宋体"/>
+          <w:kern w:val="0"/>
+          <w:sz w:val="24"/>
+          <w:szCs w:val="24"/>
+        </w:rPr>
+        <w:t xml:space="preserve"> A C, Harriman A, Li P, et al.</w:t>
+      </w:r>
+      <w:proofErr w:type="gramEnd"/>
+      <w:r>
+        <w:rPr>
+          <w:rFonts w:ascii="宋体" w:eastAsia="宋体" w:hAnsi="宋体" w:cs="宋体"/>
+          <w:kern w:val="0"/>
+          <w:sz w:val="24"/>
+          <w:szCs w:val="24"/>
+        </w:rPr>
+        <w:t xml:space="preserve"> The effect of torsion angle on the rate of </w:t>
+      </w:r>
+      <w:proofErr w:type="spellStart"/>
+      <w:r>
+        <w:rPr>
+          <w:rFonts w:ascii="宋体" w:eastAsia="宋体" w:hAnsi="宋体" w:cs="宋体"/>
+          <w:kern w:val="0"/>
+          <w:sz w:val="24"/>
+          <w:szCs w:val="24"/>
+        </w:rPr>
+        <w:t>intramolecular</w:t>
+      </w:r>
+      <w:proofErr w:type="spellEnd"/>
+      <w:r>
+        <w:rPr>
+          <w:rFonts w:ascii="宋体" w:eastAsia="宋体" w:hAnsi="宋体" w:cs="宋体"/>
+          <w:kern w:val="0"/>
+          <w:sz w:val="24"/>
+          <w:szCs w:val="24"/>
+        </w:rPr>
+        <w:t xml:space="preserve"> triplet energy transfer</w:t>
+      </w:r>
+      <w:proofErr w:type="gramStart"/>
+      <w:r>
+        <w:rPr>
+          <w:rFonts w:ascii="宋体" w:eastAsia="宋体" w:hAnsi="宋体" w:cs="宋体"/>
+          <w:kern w:val="0"/>
+          <w:sz w:val="24"/>
+          <w:szCs w:val="24"/>
+        </w:rPr>
+        <w:t>.[</w:t>
+      </w:r>
+      <w:proofErr w:type="gramEnd"/>
+      <w:r>
+        <w:rPr>
+          <w:rFonts w:ascii="宋体" w:eastAsia="宋体" w:hAnsi="宋体" w:cs="宋体"/>
+          <w:kern w:val="0"/>
+          <w:sz w:val="24"/>
+          <w:szCs w:val="24"/>
+        </w:rPr>
+        <w:t xml:space="preserve">J]. Physical Chemistry Chemical Physics </w:t>
+      </w:r>
+      <w:proofErr w:type="spellStart"/>
+      <w:r>
+        <w:rPr>
+          <w:rFonts w:ascii="宋体" w:eastAsia="宋体" w:hAnsi="宋体" w:cs="宋体"/>
+          <w:kern w:val="0"/>
+          <w:sz w:val="24"/>
+          <w:szCs w:val="24"/>
+        </w:rPr>
+        <w:t>Pccp</w:t>
+      </w:r>
+      <w:proofErr w:type="spellEnd"/>
+      <w:r>
+        <w:rPr>
+          <w:rFonts w:ascii="宋体" w:eastAsia="宋体" w:hAnsi="宋体" w:cs="宋体"/>
+          <w:kern w:val="0"/>
+          <w:sz w:val="24"/>
+          <w:szCs w:val="24"/>
+        </w:rPr>
+        <w:t>, 2005, 7(21):3677-3679.</w:t>
+      </w:r>
+    </w:p>
+    <w:p>
+      <w:pPr>
+        <w:widowControl/>
+        <w:rPr>
+          <w:rFonts w:ascii="Times New Roman" w:hAnsi="Times New Roman" w:cs="Times New Roman" w:hint="eastAsia"/>
+          <w:kern w:val="0"/>
+          <w:sz w:val="24"/>
+          <w:szCs w:val="24"/>
+        </w:rPr>
+      </w:pPr>
+    </w:p>
+    <w:p>
+      <w:pPr>
+        <w:widowControl/>
+        <w:jc w:val="left"/>
+        <w:rPr>
+          <w:rFonts w:ascii="宋体" w:eastAsia="宋体" w:hAnsi="宋体" w:cs="宋体"/>
+          <w:kern w:val="0"/>
+          <w:sz w:val="24"/>
+          <w:szCs w:val="24"/>
+        </w:rPr>
+      </w:pPr>
+      <w:proofErr w:type="gramStart"/>
+      <w:r>
+        <w:rPr>
+          <w:rFonts w:ascii="宋体" w:eastAsia="宋体" w:hAnsi="宋体" w:cs="宋体"/>
+          <w:kern w:val="0"/>
+          <w:sz w:val="24"/>
+          <w:szCs w:val="24"/>
+        </w:rPr>
+        <w:t>胡宗球</w:t>
+      </w:r>
+      <w:proofErr w:type="gramEnd"/>
+      <w:r>
+        <w:rPr>
+          <w:rFonts w:ascii="宋体" w:eastAsia="宋体" w:hAnsi="宋体" w:cs="宋体"/>
+          <w:kern w:val="0"/>
+          <w:sz w:val="24"/>
+          <w:szCs w:val="24"/>
+        </w:rPr>
+        <w:t>. 键能的分子轨道理论研究 Ⅰ.理论公式[J]. 化学学报, 1998, 56(4):</w:t>
+      </w:r>
+      <w:proofErr w:type="gramStart"/>
+      <w:r>
+        <w:rPr>
+          <w:rFonts w:ascii="宋体" w:eastAsia="宋体" w:hAnsi="宋体" w:cs="宋体"/>
+          <w:kern w:val="0"/>
+          <w:sz w:val="24"/>
+          <w:szCs w:val="24"/>
+        </w:rPr>
+        <w:t>353-358.</w:t>
+      </w:r>
+      <w:proofErr w:type="gramEnd"/>
+    </w:p>
+    <w:p>
+      <w:pPr>
+        <w:widowControl/>
+        <w:jc w:val="left"/>
+        <w:rPr>
+          <w:rFonts w:ascii="宋体" w:eastAsia="宋体" w:hAnsi="宋体" w:cs="宋体"/>
+          <w:kern w:val="0"/>
+          <w:sz w:val="24"/>
+          <w:szCs w:val="24"/>
+        </w:rPr>
+      </w:pPr>
+      <w:r>
+        <w:rPr>
+          <w:rFonts w:ascii="宋体" w:eastAsia="宋体" w:hAnsi="宋体" w:cs="宋体"/>
+          <w:kern w:val="0"/>
+          <w:sz w:val="24"/>
+          <w:szCs w:val="24"/>
+        </w:rPr>
+        <w:t xml:space="preserve">唐诗雅, 傅尧, 郭庆祥. </w:t>
+      </w:r>
+      <w:proofErr w:type="gramStart"/>
+      <w:r>
+        <w:rPr>
+          <w:rFonts w:ascii="宋体" w:eastAsia="宋体" w:hAnsi="宋体" w:cs="宋体"/>
+          <w:kern w:val="0"/>
+          <w:sz w:val="24"/>
+          <w:szCs w:val="24"/>
+        </w:rPr>
+        <w:t>铬族金属</w:t>
+      </w:r>
+      <w:proofErr w:type="gramEnd"/>
+      <w:r>
+        <w:rPr>
+          <w:rFonts w:ascii="宋体" w:eastAsia="宋体" w:hAnsi="宋体" w:cs="宋体"/>
+          <w:kern w:val="0"/>
+          <w:sz w:val="24"/>
+          <w:szCs w:val="24"/>
+        </w:rPr>
+        <w:t>氢化物中M-H 键键能的从头计算[J]. 化学学报, 2012, 70(18):</w:t>
+      </w:r>
+      <w:proofErr w:type="gramStart"/>
+      <w:r>
+        <w:rPr>
+          <w:rFonts w:ascii="宋体" w:eastAsia="宋体" w:hAnsi="宋体" w:cs="宋体"/>
+          <w:kern w:val="0"/>
+          <w:sz w:val="24"/>
+          <w:szCs w:val="24"/>
+        </w:rPr>
+        <w:t>1923-1929.</w:t>
+      </w:r>
+      <w:proofErr w:type="gramEnd"/>
+    </w:p>
+    <w:p>
+      <w:pPr>
+        <w:widowControl/>
+        <w:jc w:val="left"/>
+        <w:rPr>
+          <w:rFonts w:ascii="宋体" w:eastAsia="宋体" w:hAnsi="宋体" w:cs="宋体"/>
+          <w:kern w:val="0"/>
+          <w:sz w:val="24"/>
+          <w:szCs w:val="24"/>
+        </w:rPr>
+      </w:pPr>
+      <w:r>
+        <w:rPr>
+          <w:rFonts w:ascii="宋体" w:eastAsia="宋体" w:hAnsi="宋体" w:cs="宋体"/>
+          <w:kern w:val="0"/>
+          <w:sz w:val="24"/>
+          <w:szCs w:val="24"/>
+        </w:rPr>
+        <w:lastRenderedPageBreak/>
+        <w:t>陈</w:t>
+      </w:r>
+      <w:proofErr w:type="gramStart"/>
+      <w:r>
+        <w:rPr>
+          <w:rFonts w:ascii="宋体" w:eastAsia="宋体" w:hAnsi="宋体" w:cs="宋体"/>
+          <w:kern w:val="0"/>
+          <w:sz w:val="24"/>
+          <w:szCs w:val="24"/>
+        </w:rPr>
+        <w:t>阳亨,</w:t>
+      </w:r>
+      <w:proofErr w:type="gramEnd"/>
+      <w:r>
+        <w:rPr>
+          <w:rFonts w:ascii="宋体" w:eastAsia="宋体" w:hAnsi="宋体" w:cs="宋体"/>
+          <w:kern w:val="0"/>
+          <w:sz w:val="24"/>
+          <w:szCs w:val="24"/>
+        </w:rPr>
+        <w:t xml:space="preserve"> 冉鸣. 关于键解离能、键能、反应焓变的探讨[J]. 化学教育, 2017(17).</w:t>
+      </w:r>
+    </w:p>
+    <w:p>
+      <w:pPr>
+        <w:spacing w:line="360" w:lineRule="auto"/>
+      </w:pPr>
+    </w:p>
+    <w:p>
+      <w:pPr>
+        <w:widowControl/>
+        <w:rPr>
+          <w:rFonts w:ascii="Times New Roman" w:hAnsi="Times New Roman" w:cs="Times New Roman" w:hint="eastAsia"/>
+          <w:kern w:val="0"/>
+          <w:sz w:val="24"/>
+          <w:szCs w:val="24"/>
+        </w:rPr>
+      </w:pPr>
+      <w:bookmarkStart w:id="0" w:name="_GoBack"/>
+      <w:bookmarkEnd w:id="0"/>
+    </w:p>
+    <w:p>
+      <w:pPr>
+        <w:widowControl/>
+        <w:rPr>
+          <w:rFonts w:ascii="Times New Roman" w:hAnsi="Times New Roman" w:cs="Times New Roman" w:hint="eastAsia"/>
+          <w:kern w:val="0"/>
+          <w:sz w:val="24"/>
+          <w:szCs w:val="24"/>
+        </w:rPr>
+      </w:pPr>
+    </w:p>
+    <w:p>
+      <w:pPr>
+        <w:widowControl/>
+        <w:rPr>
+          <w:rFonts w:ascii="Times New Roman" w:hAnsi="Times New Roman" w:cs="Times New Roman" w:hint="eastAsia"/>
+          <w:kern w:val="0"/>
+          <w:sz w:val="24"/>
+          <w:szCs w:val="24"/>
+        </w:rPr>
+      </w:pPr>
+    </w:p>
+    <w:p>
+      <w:pPr>
+        <w:widowControl/>
+        <w:jc w:val="left"/>
+        <w:rPr>
+          <w:rFonts w:ascii="宋体" w:eastAsia="宋体" w:hAnsi="宋体" w:cs="宋体"/>
+          <w:kern w:val="0"/>
+          <w:sz w:val="24"/>
+          <w:szCs w:val="24"/>
+        </w:rPr>
+      </w:pPr>
+      <w:r>
+        <w:rPr>
+          <w:rFonts w:ascii="宋体" w:eastAsia="宋体" w:hAnsi="宋体" w:cs="宋体"/>
+          <w:kern w:val="0"/>
+          <w:sz w:val="24"/>
+          <w:szCs w:val="24"/>
+        </w:rPr>
+        <w:t>冯锡璋. 范德华能与配位键</w:t>
+      </w:r>
+      <w:proofErr w:type="gramStart"/>
+      <w:r>
+        <w:rPr>
+          <w:rFonts w:ascii="宋体" w:eastAsia="宋体" w:hAnsi="宋体" w:cs="宋体"/>
+          <w:kern w:val="0"/>
+          <w:sz w:val="24"/>
+          <w:szCs w:val="24"/>
+        </w:rPr>
+        <w:t>能之间</w:t>
+      </w:r>
+      <w:proofErr w:type="gramEnd"/>
+      <w:r>
+        <w:rPr>
+          <w:rFonts w:ascii="宋体" w:eastAsia="宋体" w:hAnsi="宋体" w:cs="宋体"/>
+          <w:kern w:val="0"/>
+          <w:sz w:val="24"/>
+          <w:szCs w:val="24"/>
+        </w:rPr>
+        <w:t>的平衡——</w:t>
+      </w:r>
+      <w:proofErr w:type="gramStart"/>
+      <w:r>
+        <w:rPr>
+          <w:rFonts w:ascii="宋体" w:eastAsia="宋体" w:hAnsi="宋体" w:cs="宋体"/>
+          <w:kern w:val="0"/>
+          <w:sz w:val="24"/>
+          <w:szCs w:val="24"/>
+        </w:rPr>
+        <w:t>钇</w:t>
+      </w:r>
+      <w:proofErr w:type="gramEnd"/>
+      <w:r>
+        <w:rPr>
+          <w:rFonts w:ascii="宋体" w:eastAsia="宋体" w:hAnsi="宋体" w:cs="宋体"/>
+          <w:kern w:val="0"/>
+          <w:sz w:val="24"/>
+          <w:szCs w:val="24"/>
+        </w:rPr>
+        <w:t>络合物中配位键长的综合模型[J]. 北京师范大学学报:自然科学版, 1987(2):</w:t>
+      </w:r>
+      <w:proofErr w:type="gramStart"/>
+      <w:r>
+        <w:rPr>
+          <w:rFonts w:ascii="宋体" w:eastAsia="宋体" w:hAnsi="宋体" w:cs="宋体"/>
+          <w:kern w:val="0"/>
+          <w:sz w:val="24"/>
+          <w:szCs w:val="24"/>
+        </w:rPr>
+        <w:t>58-60.</w:t>
+      </w:r>
+      <w:proofErr w:type="gramEnd"/>
+    </w:p>
+    <w:p>
+      <w:pPr>
+        <w:widowControl/>
+        <w:jc w:val="left"/>
+        <w:rPr>
+          <w:rFonts w:ascii="宋体" w:eastAsia="宋体" w:hAnsi="宋体" w:cs="宋体"/>
+          <w:kern w:val="0"/>
+          <w:sz w:val="24"/>
+          <w:szCs w:val="24"/>
+        </w:rPr>
+      </w:pPr>
+      <w:proofErr w:type="spellStart"/>
+      <w:r>
+        <w:rPr>
+          <w:rFonts w:ascii="宋体" w:eastAsia="宋体" w:hAnsi="宋体" w:cs="宋体"/>
+          <w:kern w:val="0"/>
+          <w:sz w:val="24"/>
+          <w:szCs w:val="24"/>
+        </w:rPr>
+        <w:t>Buhmann</w:t>
+      </w:r>
+      <w:proofErr w:type="spellEnd"/>
+      <w:r>
+        <w:rPr>
+          <w:rFonts w:ascii="宋体" w:eastAsia="宋体" w:hAnsi="宋体" w:cs="宋体"/>
+          <w:kern w:val="0"/>
+          <w:sz w:val="24"/>
+          <w:szCs w:val="24"/>
+        </w:rPr>
+        <w:t xml:space="preserve"> S Y, Dung H T, </w:t>
+      </w:r>
+      <w:proofErr w:type="spellStart"/>
+      <w:r>
+        <w:rPr>
+          <w:rFonts w:ascii="宋体" w:eastAsia="宋体" w:hAnsi="宋体" w:cs="宋体"/>
+          <w:kern w:val="0"/>
+          <w:sz w:val="24"/>
+          <w:szCs w:val="24"/>
+        </w:rPr>
+        <w:t>Kampf</w:t>
+      </w:r>
+      <w:proofErr w:type="spellEnd"/>
+      <w:r>
+        <w:rPr>
+          <w:rFonts w:ascii="宋体" w:eastAsia="宋体" w:hAnsi="宋体" w:cs="宋体"/>
+          <w:kern w:val="0"/>
+          <w:sz w:val="24"/>
+          <w:szCs w:val="24"/>
+        </w:rPr>
+        <w:t xml:space="preserve"> T, et al. Atoms near </w:t>
+      </w:r>
+      <w:proofErr w:type="spellStart"/>
+      <w:r>
+        <w:rPr>
+          <w:rFonts w:ascii="宋体" w:eastAsia="宋体" w:hAnsi="宋体" w:cs="宋体"/>
+          <w:kern w:val="0"/>
+          <w:sz w:val="24"/>
+          <w:szCs w:val="24"/>
+        </w:rPr>
+        <w:t>magnetodielectric</w:t>
+      </w:r>
+      <w:proofErr w:type="spellEnd"/>
+      <w:r>
+        <w:rPr>
+          <w:rFonts w:ascii="宋体" w:eastAsia="宋体" w:hAnsi="宋体" w:cs="宋体"/>
+          <w:kern w:val="0"/>
+          <w:sz w:val="24"/>
+          <w:szCs w:val="24"/>
+        </w:rPr>
+        <w:t xml:space="preserve"> bodies: van der Waals energy and the </w:t>
+      </w:r>
+      <w:proofErr w:type="spellStart"/>
+      <w:r>
+        <w:rPr>
+          <w:rFonts w:ascii="宋体" w:eastAsia="宋体" w:hAnsi="宋体" w:cs="宋体"/>
+          <w:kern w:val="0"/>
+          <w:sz w:val="24"/>
+          <w:szCs w:val="24"/>
+        </w:rPr>
+        <w:t>Casimir</w:t>
+      </w:r>
+      <w:proofErr w:type="spellEnd"/>
+      <w:r>
+        <w:rPr>
+          <w:rFonts w:ascii="宋体" w:eastAsia="宋体" w:hAnsi="宋体" w:cs="宋体"/>
+          <w:kern w:val="0"/>
+          <w:sz w:val="24"/>
+          <w:szCs w:val="24"/>
+        </w:rPr>
+        <w:t xml:space="preserve">-Polder </w:t>
+      </w:r>
+      <w:proofErr w:type="gramStart"/>
+      <w:r>
+        <w:rPr>
+          <w:rFonts w:ascii="宋体" w:eastAsia="宋体" w:hAnsi="宋体" w:cs="宋体"/>
+          <w:kern w:val="0"/>
+          <w:sz w:val="24"/>
+          <w:szCs w:val="24"/>
+        </w:rPr>
+        <w:t>force[</w:t>
+      </w:r>
+      <w:proofErr w:type="gramEnd"/>
+      <w:r>
+        <w:rPr>
+          <w:rFonts w:ascii="宋体" w:eastAsia="宋体" w:hAnsi="宋体" w:cs="宋体"/>
+          <w:kern w:val="0"/>
+          <w:sz w:val="24"/>
+          <w:szCs w:val="24"/>
+        </w:rPr>
+        <w:t>J]. Optics &amp; Spectroscopy, 2005, 99(3):466-474.</w:t>
+      </w:r>
+    </w:p>
+    <w:p>
+      <w:pPr>
+        <w:widowControl/>
+        <w:jc w:val="left"/>
+        <w:rPr>
+          <w:rFonts w:ascii="宋体" w:eastAsia="宋体" w:hAnsi="宋体" w:cs="宋体"/>
+          <w:kern w:val="0"/>
+          <w:sz w:val="24"/>
+          <w:szCs w:val="24"/>
+        </w:rPr>
+      </w:pPr>
+      <w:r>
+        <w:rPr>
+          <w:rFonts w:ascii="宋体" w:eastAsia="宋体" w:hAnsi="宋体" w:cs="宋体"/>
+          <w:kern w:val="0"/>
+          <w:sz w:val="24"/>
+          <w:szCs w:val="24"/>
+        </w:rPr>
+        <w:t xml:space="preserve">Simpson W T, Peterson D L. Coupling Strength for Resonance Force Transfer of Electronic Energy in Van der Waals </w:t>
+      </w:r>
+      <w:proofErr w:type="gramStart"/>
+      <w:r>
+        <w:rPr>
+          <w:rFonts w:ascii="宋体" w:eastAsia="宋体" w:hAnsi="宋体" w:cs="宋体"/>
+          <w:kern w:val="0"/>
+          <w:sz w:val="24"/>
+          <w:szCs w:val="24"/>
+        </w:rPr>
+        <w:t>Solids[</w:t>
+      </w:r>
+      <w:proofErr w:type="gramEnd"/>
+      <w:r>
+        <w:rPr>
+          <w:rFonts w:ascii="宋体" w:eastAsia="宋体" w:hAnsi="宋体" w:cs="宋体"/>
+          <w:kern w:val="0"/>
+          <w:sz w:val="24"/>
+          <w:szCs w:val="24"/>
+        </w:rPr>
+        <w:t>J]. Journal of Chemical Physics, 1957, 26(3):588-593.</w:t>
+      </w:r>
+    </w:p>
+    <w:p>
+      <w:pPr>
+        <w:widowControl/>
+        <w:jc w:val="left"/>
+        <w:rPr>
+          <w:rFonts w:ascii="宋体" w:eastAsia="宋体" w:hAnsi="宋体" w:cs="宋体"/>
+          <w:kern w:val="0"/>
+          <w:sz w:val="24"/>
+          <w:szCs w:val="24"/>
+        </w:rPr>
+      </w:pPr>
+      <w:r>
+        <w:rPr>
+          <w:rFonts w:ascii="宋体" w:eastAsia="宋体" w:hAnsi="宋体" w:cs="宋体"/>
+          <w:kern w:val="0"/>
+          <w:sz w:val="24"/>
+          <w:szCs w:val="24"/>
+        </w:rPr>
+        <w:t>Sawada T. A proposal to observe a strong Van der Waals force in low energy proton‐proton scattering[C]// 2008.</w:t>
+      </w:r>
+    </w:p>
+    <w:p>
+      <w:pPr>
+        <w:widowControl/>
+        <w:rPr>
+          <w:rFonts w:ascii="Times New Roman" w:hAnsi="Times New Roman" w:cs="Times New Roman" w:hint="eastAsia"/>
+          <w:kern w:val="0"/>
+          <w:sz w:val="24"/>
+          <w:szCs w:val="24"/>
+        </w:rPr>
+      </w:pPr>
+    </w:p>
+    <w:p>
+      <w:pPr>
+        <w:widowControl/>
+        <w:rPr>
+          <w:rFonts w:ascii="Times New Roman" w:hAnsi="Times New Roman" w:cs="Times New Roman" w:hint="eastAsia"/>
+          <w:kern w:val="0"/>
+          <w:sz w:val="24"/>
+          <w:szCs w:val="24"/>
+        </w:rPr>
+      </w:pPr>
+    </w:p>
+    <w:p>
+      <w:pPr>
+        <w:spacing w:line="360" w:lineRule="auto"/>
+      </w:pPr>
+    </w:p>
+    <w:p>
+      <w:pPr>
+        <w:widowControl/>
+        <w:jc w:val="left"/>
+        <w:rPr>
+          <w:rFonts w:ascii="宋体" w:eastAsia="宋体" w:hAnsi="宋体" w:cs="宋体"/>
+          <w:kern w:val="0"/>
+          <w:sz w:val="24"/>
+          <w:szCs w:val="24"/>
+        </w:rPr>
+      </w:pPr>
+      <w:proofErr w:type="gramStart"/>
+      <w:r>
+        <w:rPr>
+          <w:rFonts w:ascii="宋体" w:eastAsia="宋体" w:hAnsi="宋体" w:cs="宋体"/>
+          <w:kern w:val="0"/>
+          <w:sz w:val="24"/>
+          <w:szCs w:val="24"/>
+        </w:rPr>
+        <w:t>吴孙富</w:t>
+      </w:r>
+      <w:proofErr w:type="gramEnd"/>
+      <w:r>
+        <w:rPr>
+          <w:rFonts w:ascii="宋体" w:eastAsia="宋体" w:hAnsi="宋体" w:cs="宋体"/>
+          <w:kern w:val="0"/>
+          <w:sz w:val="24"/>
+          <w:szCs w:val="24"/>
+        </w:rPr>
+        <w:t>, 张道林. CH4与NH3稳定性的比较[J]. 化学教育, 2008, 29(5):</w:t>
+      </w:r>
+      <w:proofErr w:type="gramStart"/>
+      <w:r>
+        <w:rPr>
+          <w:rFonts w:ascii="宋体" w:eastAsia="宋体" w:hAnsi="宋体" w:cs="宋体"/>
+          <w:kern w:val="0"/>
+          <w:sz w:val="24"/>
+          <w:szCs w:val="24"/>
+        </w:rPr>
+        <w:t>74-74.</w:t>
+      </w:r>
+      <w:proofErr w:type="gramEnd"/>
+    </w:p>
+    <w:p>
+      <w:pPr>
+        <w:widowControl/>
+        <w:rPr>
+          <w:rFonts w:ascii="Times New Roman" w:hAnsi="Times New Roman" w:cs="Times New Roman" w:hint="eastAsia"/>
+          <w:kern w:val="0"/>
+          <w:sz w:val="24"/>
+          <w:szCs w:val="24"/>
+        </w:rPr>
+      </w:pPr>
+    </w:p>
+    <w:p>
+      <w:pPr>
+        <w:widowControl/>
+        <w:rPr>
+          <w:rFonts w:ascii="Times New Roman" w:hAnsi="Times New Roman" w:cs="Times New Roman" w:hint="eastAsia"/>
+          <w:kern w:val="0"/>
+          <w:sz w:val="24"/>
+          <w:szCs w:val="24"/>
+        </w:rPr>
+      </w:pPr>
+    </w:p>
+    <w:p>
+      <w:pPr>
+        <w:widowControl/>
+        <w:jc w:val="left"/>
+        <w:rPr>
+          <w:rFonts w:ascii="宋体" w:eastAsia="宋体" w:hAnsi="宋体" w:cs="宋体"/>
+          <w:kern w:val="0"/>
+          <w:sz w:val="24"/>
+          <w:szCs w:val="24"/>
+        </w:rPr>
+      </w:pPr>
+      <w:r>
+        <w:rPr>
+          <w:rFonts w:ascii="宋体" w:eastAsia="宋体" w:hAnsi="宋体" w:cs="宋体"/>
+          <w:kern w:val="0"/>
+          <w:sz w:val="24"/>
+          <w:szCs w:val="24"/>
+        </w:rPr>
+        <w:t>曾凡桂, 贾建波. 霍林河褐煤热解甲烷生成反应类型及动力学的热重-质谱实验与量子化学计算[J]. 物理化学学报, 2009, 25(6).</w:t>
+      </w:r>
+    </w:p>
+    <w:p>
+      <w:pPr>
+        <w:widowControl/>
+        <w:jc w:val="left"/>
+        <w:rPr>
+          <w:rFonts w:ascii="宋体" w:eastAsia="宋体" w:hAnsi="宋体" w:cs="宋体"/>
+          <w:color w:val="FF0000"/>
+          <w:kern w:val="0"/>
+          <w:sz w:val="24"/>
+          <w:szCs w:val="24"/>
+        </w:rPr>
+      </w:pPr>
+      <w:r>
+        <w:rPr>
+          <w:rFonts w:ascii="宋体" w:eastAsia="宋体" w:hAnsi="宋体" w:cs="宋体"/>
+          <w:color w:val="FF0000"/>
+          <w:kern w:val="0"/>
+          <w:sz w:val="24"/>
+          <w:szCs w:val="24"/>
+        </w:rPr>
+        <w:t xml:space="preserve">孟丽莉, </w:t>
+      </w:r>
+      <w:proofErr w:type="gramStart"/>
+      <w:r>
+        <w:rPr>
+          <w:rFonts w:ascii="宋体" w:eastAsia="宋体" w:hAnsi="宋体" w:cs="宋体"/>
+          <w:color w:val="FF0000"/>
+          <w:kern w:val="0"/>
+          <w:sz w:val="24"/>
+          <w:szCs w:val="24"/>
+        </w:rPr>
+        <w:t>付春慧</w:t>
+      </w:r>
+      <w:proofErr w:type="gramEnd"/>
+      <w:r>
+        <w:rPr>
+          <w:rFonts w:ascii="宋体" w:eastAsia="宋体" w:hAnsi="宋体" w:cs="宋体"/>
+          <w:color w:val="FF0000"/>
+          <w:kern w:val="0"/>
+          <w:sz w:val="24"/>
+          <w:szCs w:val="24"/>
+        </w:rPr>
+        <w:t>, 王美君, et al. 碱金属碳酸盐对褐煤程序升温热解过程中H2S和NH3生成的影响[J]. 燃料化学学报, 2012, 40(2).</w:t>
+      </w:r>
+    </w:p>
+    <w:p>
+      <w:pPr>
+        <w:widowControl/>
+        <w:jc w:val="left"/>
+        <w:rPr>
+          <w:rFonts w:ascii="宋体" w:eastAsia="宋体" w:hAnsi="宋体" w:cs="宋体"/>
+          <w:color w:val="FF0000"/>
+          <w:kern w:val="0"/>
+          <w:sz w:val="24"/>
+          <w:szCs w:val="24"/>
+        </w:rPr>
+      </w:pPr>
+      <w:proofErr w:type="gramStart"/>
+      <w:r>
+        <w:rPr>
+          <w:rFonts w:ascii="宋体" w:eastAsia="宋体" w:hAnsi="宋体" w:cs="宋体"/>
+          <w:color w:val="FF0000"/>
+          <w:kern w:val="0"/>
+          <w:sz w:val="24"/>
+          <w:szCs w:val="24"/>
+        </w:rPr>
+        <w:t>Dong-</w:t>
+      </w:r>
+      <w:proofErr w:type="spellStart"/>
+      <w:r>
+        <w:rPr>
+          <w:rFonts w:ascii="宋体" w:eastAsia="宋体" w:hAnsi="宋体" w:cs="宋体"/>
+          <w:color w:val="FF0000"/>
+          <w:kern w:val="0"/>
+          <w:sz w:val="24"/>
+          <w:szCs w:val="24"/>
+        </w:rPr>
+        <w:t>ke</w:t>
+      </w:r>
+      <w:proofErr w:type="spellEnd"/>
+      <w:r>
+        <w:rPr>
+          <w:rFonts w:ascii="宋体" w:eastAsia="宋体" w:hAnsi="宋体" w:cs="宋体"/>
+          <w:color w:val="FF0000"/>
+          <w:kern w:val="0"/>
+          <w:sz w:val="24"/>
+          <w:szCs w:val="24"/>
+        </w:rPr>
+        <w:t>, Zhang.</w:t>
+      </w:r>
+      <w:proofErr w:type="gramEnd"/>
+      <w:r>
+        <w:rPr>
+          <w:rFonts w:ascii="宋体" w:eastAsia="宋体" w:hAnsi="宋体" w:cs="宋体"/>
+          <w:color w:val="FF0000"/>
+          <w:kern w:val="0"/>
+          <w:sz w:val="24"/>
+          <w:szCs w:val="24"/>
+        </w:rPr>
+        <w:t xml:space="preserve"> 低</w:t>
+      </w:r>
+      <w:proofErr w:type="gramStart"/>
+      <w:r>
+        <w:rPr>
+          <w:rFonts w:ascii="宋体" w:eastAsia="宋体" w:hAnsi="宋体" w:cs="宋体"/>
+          <w:color w:val="FF0000"/>
+          <w:kern w:val="0"/>
+          <w:sz w:val="24"/>
+          <w:szCs w:val="24"/>
+        </w:rPr>
+        <w:t>阶煤程序</w:t>
+      </w:r>
+      <w:proofErr w:type="gramEnd"/>
+      <w:r>
+        <w:rPr>
+          <w:rFonts w:ascii="宋体" w:eastAsia="宋体" w:hAnsi="宋体" w:cs="宋体"/>
+          <w:color w:val="FF0000"/>
+          <w:kern w:val="0"/>
+          <w:sz w:val="24"/>
+          <w:szCs w:val="24"/>
+        </w:rPr>
+        <w:t>升温热解过程中钠、硅和</w:t>
+      </w:r>
+      <w:proofErr w:type="gramStart"/>
+      <w:r>
+        <w:rPr>
+          <w:rFonts w:ascii="宋体" w:eastAsia="宋体" w:hAnsi="宋体" w:cs="宋体"/>
+          <w:color w:val="FF0000"/>
+          <w:kern w:val="0"/>
+          <w:sz w:val="24"/>
+          <w:szCs w:val="24"/>
+        </w:rPr>
+        <w:t>硫间</w:t>
+      </w:r>
+      <w:proofErr w:type="gramEnd"/>
+      <w:r>
+        <w:rPr>
+          <w:rFonts w:ascii="宋体" w:eastAsia="宋体" w:hAnsi="宋体" w:cs="宋体"/>
+          <w:color w:val="FF0000"/>
+          <w:kern w:val="0"/>
+          <w:sz w:val="24"/>
+          <w:szCs w:val="24"/>
+        </w:rPr>
+        <w:t>的相互作用[J]. 燃料化学学报, 2005, 33(5).</w:t>
+      </w:r>
+    </w:p>
+    <w:p>
+      <w:pPr>
+        <w:widowControl/>
+        <w:jc w:val="left"/>
+        <w:rPr>
+          <w:rFonts w:ascii="宋体" w:eastAsia="宋体" w:hAnsi="宋体" w:cs="宋体"/>
+          <w:color w:val="FF0000"/>
+          <w:kern w:val="0"/>
+          <w:sz w:val="24"/>
+          <w:szCs w:val="24"/>
+        </w:rPr>
+      </w:pPr>
+      <w:r>
+        <w:rPr>
+          <w:rFonts w:ascii="宋体" w:eastAsia="宋体" w:hAnsi="宋体" w:cs="宋体"/>
+          <w:color w:val="FF0000"/>
+          <w:kern w:val="0"/>
+          <w:sz w:val="24"/>
+          <w:szCs w:val="24"/>
+        </w:rPr>
+        <w:t xml:space="preserve">王志青, </w:t>
+      </w:r>
+      <w:proofErr w:type="gramStart"/>
+      <w:r>
+        <w:rPr>
+          <w:rFonts w:ascii="宋体" w:eastAsia="宋体" w:hAnsi="宋体" w:cs="宋体"/>
+          <w:color w:val="FF0000"/>
+          <w:kern w:val="0"/>
+          <w:sz w:val="24"/>
+          <w:szCs w:val="24"/>
+        </w:rPr>
+        <w:t>白宗庆</w:t>
+      </w:r>
+      <w:proofErr w:type="gramEnd"/>
+      <w:r>
+        <w:rPr>
+          <w:rFonts w:ascii="宋体" w:eastAsia="宋体" w:hAnsi="宋体" w:cs="宋体"/>
+          <w:color w:val="FF0000"/>
+          <w:kern w:val="0"/>
+          <w:sz w:val="24"/>
+          <w:szCs w:val="24"/>
+        </w:rPr>
+        <w:t>, 李文, et al. 常压程序升温热解-质谱系统在煤脱羧过程中的应用[J]. 分析化学, 2010, 38(3):</w:t>
+      </w:r>
+      <w:proofErr w:type="gramStart"/>
+      <w:r>
+        <w:rPr>
+          <w:rFonts w:ascii="宋体" w:eastAsia="宋体" w:hAnsi="宋体" w:cs="宋体"/>
+          <w:color w:val="FF0000"/>
+          <w:kern w:val="0"/>
+          <w:sz w:val="24"/>
+          <w:szCs w:val="24"/>
+        </w:rPr>
+        <w:t>393-396.</w:t>
+      </w:r>
+      <w:proofErr w:type="gramEnd"/>
+    </w:p>
+    <w:p>
+      <w:pPr>
+        <w:widowControl/>
+        <w:jc w:val="left"/>
+        <w:rPr>
+          <w:rFonts w:ascii="宋体" w:eastAsia="宋体" w:hAnsi="宋体" w:cs="宋体"/>
+          <w:color w:val="FF0000"/>
+          <w:kern w:val="0"/>
+          <w:sz w:val="24"/>
+          <w:szCs w:val="24"/>
+        </w:rPr>
+      </w:pPr>
+      <w:r>
+        <w:rPr>
+          <w:rFonts w:ascii="宋体" w:eastAsia="宋体" w:hAnsi="宋体" w:cs="宋体"/>
+          <w:color w:val="FF0000"/>
+          <w:kern w:val="0"/>
+          <w:sz w:val="24"/>
+          <w:szCs w:val="24"/>
+        </w:rPr>
+        <w:t xml:space="preserve">蔡连国, 刘文钊, </w:t>
+      </w:r>
+      <w:proofErr w:type="gramStart"/>
+      <w:r>
+        <w:rPr>
+          <w:rFonts w:ascii="宋体" w:eastAsia="宋体" w:hAnsi="宋体" w:cs="宋体"/>
+          <w:color w:val="FF0000"/>
+          <w:kern w:val="0"/>
+          <w:sz w:val="24"/>
+          <w:szCs w:val="24"/>
+        </w:rPr>
+        <w:t>余剑</w:t>
+      </w:r>
+      <w:proofErr w:type="gramEnd"/>
+      <w:r>
+        <w:rPr>
+          <w:rFonts w:ascii="宋体" w:eastAsia="宋体" w:hAnsi="宋体" w:cs="宋体"/>
+          <w:color w:val="FF0000"/>
+          <w:kern w:val="0"/>
+          <w:sz w:val="24"/>
+          <w:szCs w:val="24"/>
+        </w:rPr>
+        <w:t xml:space="preserve">, et al. </w:t>
+      </w:r>
+      <w:proofErr w:type="gramStart"/>
+      <w:r>
+        <w:rPr>
+          <w:rFonts w:ascii="宋体" w:eastAsia="宋体" w:hAnsi="宋体" w:cs="宋体"/>
+          <w:color w:val="FF0000"/>
+          <w:kern w:val="0"/>
+          <w:sz w:val="24"/>
+          <w:szCs w:val="24"/>
+        </w:rPr>
+        <w:t>煤程序</w:t>
+      </w:r>
+      <w:proofErr w:type="gramEnd"/>
+      <w:r>
+        <w:rPr>
+          <w:rFonts w:ascii="宋体" w:eastAsia="宋体" w:hAnsi="宋体" w:cs="宋体"/>
+          <w:color w:val="FF0000"/>
+          <w:kern w:val="0"/>
+          <w:sz w:val="24"/>
+          <w:szCs w:val="24"/>
+        </w:rPr>
+        <w:t>升温与等温热解特性及动力学比较研究[J]. 煤炭转化, 2012, 35(3).</w:t>
+      </w:r>
+    </w:p>
+    <w:p>
+      <w:pPr>
+        <w:widowControl/>
+        <w:jc w:val="left"/>
+        <w:rPr>
+          <w:rFonts w:ascii="宋体" w:eastAsia="宋体" w:hAnsi="宋体" w:cs="宋体"/>
+          <w:color w:val="FF0000"/>
+          <w:kern w:val="0"/>
+          <w:sz w:val="24"/>
+          <w:szCs w:val="24"/>
+        </w:rPr>
+      </w:pPr>
+      <w:r>
+        <w:rPr>
+          <w:rFonts w:ascii="宋体" w:eastAsia="宋体" w:hAnsi="宋体" w:cs="宋体"/>
+          <w:color w:val="FF0000"/>
+          <w:kern w:val="0"/>
+          <w:sz w:val="24"/>
+          <w:szCs w:val="24"/>
+        </w:rPr>
+        <w:t xml:space="preserve">OHTSUKA, ZHIHENG, FURIMSKY. Effect of alkali and alkaline earth metals on nitrogen release during temperature programmed pyrolysis of </w:t>
+      </w:r>
+      <w:proofErr w:type="gramStart"/>
+      <w:r>
+        <w:rPr>
+          <w:rFonts w:ascii="宋体" w:eastAsia="宋体" w:hAnsi="宋体" w:cs="宋体"/>
+          <w:color w:val="FF0000"/>
+          <w:kern w:val="0"/>
+          <w:sz w:val="24"/>
+          <w:szCs w:val="24"/>
+        </w:rPr>
+        <w:t>coal[</w:t>
+      </w:r>
+      <w:proofErr w:type="gramEnd"/>
+      <w:r>
+        <w:rPr>
+          <w:rFonts w:ascii="宋体" w:eastAsia="宋体" w:hAnsi="宋体" w:cs="宋体"/>
+          <w:color w:val="FF0000"/>
+          <w:kern w:val="0"/>
+          <w:sz w:val="24"/>
+          <w:szCs w:val="24"/>
+        </w:rPr>
+        <w:t>J]. Fuel, 1997, 76(14):1361–1367.</w:t>
+      </w:r>
+    </w:p>
+    <w:p>
+      <w:pPr>
+        <w:widowControl/>
+        <w:jc w:val="left"/>
+        <w:rPr>
+          <w:rFonts w:ascii="宋体" w:eastAsia="宋体" w:hAnsi="宋体" w:cs="宋体"/>
+          <w:color w:val="FF0000"/>
+          <w:kern w:val="0"/>
+          <w:sz w:val="24"/>
+          <w:szCs w:val="24"/>
+        </w:rPr>
+      </w:pPr>
+      <w:proofErr w:type="spellStart"/>
+      <w:r>
+        <w:rPr>
+          <w:rFonts w:ascii="宋体" w:eastAsia="宋体" w:hAnsi="宋体" w:cs="宋体"/>
+          <w:color w:val="FF0000"/>
+          <w:kern w:val="0"/>
+          <w:sz w:val="24"/>
+          <w:szCs w:val="24"/>
+        </w:rPr>
+        <w:t>Luo</w:t>
+      </w:r>
+      <w:proofErr w:type="spellEnd"/>
+      <w:r>
+        <w:rPr>
+          <w:rFonts w:ascii="宋体" w:eastAsia="宋体" w:hAnsi="宋体" w:cs="宋体"/>
+          <w:color w:val="FF0000"/>
+          <w:kern w:val="0"/>
+          <w:sz w:val="24"/>
+          <w:szCs w:val="24"/>
+        </w:rPr>
+        <w:t xml:space="preserve"> </w:t>
+      </w:r>
+      <w:proofErr w:type="gramStart"/>
+      <w:r>
+        <w:rPr>
+          <w:rFonts w:ascii="宋体" w:eastAsia="宋体" w:hAnsi="宋体" w:cs="宋体"/>
+          <w:color w:val="FF0000"/>
+          <w:kern w:val="0"/>
+          <w:sz w:val="24"/>
+          <w:szCs w:val="24"/>
+        </w:rPr>
+        <w:t>G ,</w:t>
+      </w:r>
+      <w:proofErr w:type="gramEnd"/>
+      <w:r>
+        <w:rPr>
+          <w:rFonts w:ascii="宋体" w:eastAsia="宋体" w:hAnsi="宋体" w:cs="宋体"/>
+          <w:color w:val="FF0000"/>
+          <w:kern w:val="0"/>
+          <w:sz w:val="24"/>
+          <w:szCs w:val="24"/>
+        </w:rPr>
+        <w:t xml:space="preserve"> Yao H , </w:t>
+      </w:r>
+      <w:proofErr w:type="spellStart"/>
+      <w:r>
+        <w:rPr>
+          <w:rFonts w:ascii="宋体" w:eastAsia="宋体" w:hAnsi="宋体" w:cs="宋体"/>
+          <w:color w:val="FF0000"/>
+          <w:kern w:val="0"/>
+          <w:sz w:val="24"/>
+          <w:szCs w:val="24"/>
+        </w:rPr>
+        <w:t>Xu</w:t>
+      </w:r>
+      <w:proofErr w:type="spellEnd"/>
+      <w:r>
+        <w:rPr>
+          <w:rFonts w:ascii="宋体" w:eastAsia="宋体" w:hAnsi="宋体" w:cs="宋体"/>
+          <w:color w:val="FF0000"/>
+          <w:kern w:val="0"/>
+          <w:sz w:val="24"/>
+          <w:szCs w:val="24"/>
+        </w:rPr>
+        <w:t xml:space="preserve"> M , et al. Identifying modes of occurrence of mercury in coal by temperature programmed pyrolysis[J]. Proceedings of the Combustion Institute, 2011, 33(2):2763-2769.</w:t>
+      </w:r>
+    </w:p>
+    <w:p>
+      <w:pPr>
+        <w:widowControl/>
+        <w:jc w:val="left"/>
+        <w:rPr>
+          <w:rFonts w:ascii="宋体" w:eastAsia="宋体" w:hAnsi="宋体" w:cs="宋体"/>
+          <w:color w:val="FF0000"/>
+          <w:kern w:val="0"/>
+          <w:sz w:val="24"/>
+          <w:szCs w:val="24"/>
+        </w:rPr>
+      </w:pPr>
+      <w:proofErr w:type="spellStart"/>
+      <w:r>
+        <w:rPr>
+          <w:rFonts w:ascii="宋体" w:eastAsia="宋体" w:hAnsi="宋体" w:cs="宋体"/>
+          <w:color w:val="FF0000"/>
+          <w:kern w:val="0"/>
+          <w:sz w:val="24"/>
+          <w:szCs w:val="24"/>
+        </w:rPr>
+        <w:t>Boudou</w:t>
+      </w:r>
+      <w:proofErr w:type="spellEnd"/>
+      <w:r>
+        <w:rPr>
+          <w:rFonts w:ascii="宋体" w:eastAsia="宋体" w:hAnsi="宋体" w:cs="宋体"/>
+          <w:color w:val="FF0000"/>
+          <w:kern w:val="0"/>
+          <w:sz w:val="24"/>
+          <w:szCs w:val="24"/>
+        </w:rPr>
+        <w:t xml:space="preserve"> J </w:t>
+      </w:r>
+      <w:proofErr w:type="gramStart"/>
+      <w:r>
+        <w:rPr>
+          <w:rFonts w:ascii="宋体" w:eastAsia="宋体" w:hAnsi="宋体" w:cs="宋体"/>
+          <w:color w:val="FF0000"/>
+          <w:kern w:val="0"/>
+          <w:sz w:val="24"/>
+          <w:szCs w:val="24"/>
+        </w:rPr>
+        <w:t>P .</w:t>
+      </w:r>
+      <w:proofErr w:type="gramEnd"/>
+      <w:r>
+        <w:rPr>
+          <w:rFonts w:ascii="宋体" w:eastAsia="宋体" w:hAnsi="宋体" w:cs="宋体"/>
+          <w:color w:val="FF0000"/>
+          <w:kern w:val="0"/>
+          <w:sz w:val="24"/>
+          <w:szCs w:val="24"/>
+        </w:rPr>
+        <w:t xml:space="preserve"> Coal Desulfurization by Programmed-Temperature Pyrolysis and </w:t>
+      </w:r>
+      <w:proofErr w:type="gramStart"/>
+      <w:r>
+        <w:rPr>
+          <w:rFonts w:ascii="宋体" w:eastAsia="宋体" w:hAnsi="宋体" w:cs="宋体"/>
+          <w:color w:val="FF0000"/>
+          <w:kern w:val="0"/>
+          <w:sz w:val="24"/>
+          <w:szCs w:val="24"/>
+        </w:rPr>
+        <w:t>Oxidation[</w:t>
+      </w:r>
+      <w:proofErr w:type="gramEnd"/>
+      <w:r>
+        <w:rPr>
+          <w:rFonts w:ascii="宋体" w:eastAsia="宋体" w:hAnsi="宋体" w:cs="宋体"/>
+          <w:color w:val="FF0000"/>
+          <w:kern w:val="0"/>
+          <w:sz w:val="24"/>
+          <w:szCs w:val="24"/>
+        </w:rPr>
+        <w:t>M]. 1990.</w:t>
+      </w:r>
+    </w:p>
+    <w:p>
+      <w:pPr>
+        <w:widowControl/>
+        <w:jc w:val="left"/>
+        <w:rPr>
+          <w:rFonts w:ascii="宋体" w:eastAsia="宋体" w:hAnsi="宋体" w:cs="宋体"/>
+          <w:color w:val="FF0000"/>
+          <w:kern w:val="0"/>
+          <w:sz w:val="24"/>
+          <w:szCs w:val="24"/>
+        </w:rPr>
+      </w:pPr>
+      <w:r>
+        <w:rPr>
+          <w:rFonts w:ascii="宋体" w:eastAsia="宋体" w:hAnsi="宋体" w:cs="宋体"/>
+          <w:color w:val="FF0000"/>
+          <w:kern w:val="0"/>
+          <w:sz w:val="24"/>
+          <w:szCs w:val="24"/>
+        </w:rPr>
+        <w:t xml:space="preserve">Liu F R, Wen L I, </w:t>
+      </w:r>
+      <w:proofErr w:type="spellStart"/>
+      <w:r>
+        <w:rPr>
+          <w:rFonts w:ascii="宋体" w:eastAsia="宋体" w:hAnsi="宋体" w:cs="宋体"/>
+          <w:color w:val="FF0000"/>
+          <w:kern w:val="0"/>
+          <w:sz w:val="24"/>
+          <w:szCs w:val="24"/>
+        </w:rPr>
+        <w:t>Bao</w:t>
+      </w:r>
+      <w:proofErr w:type="spellEnd"/>
+      <w:r>
+        <w:rPr>
+          <w:rFonts w:ascii="宋体" w:eastAsia="宋体" w:hAnsi="宋体" w:cs="宋体"/>
+          <w:color w:val="FF0000"/>
+          <w:kern w:val="0"/>
+          <w:sz w:val="24"/>
+          <w:szCs w:val="24"/>
+        </w:rPr>
+        <w:t xml:space="preserve">-Qing L I, et al. Sulfur transformation during pyrolysis of </w:t>
+      </w:r>
+      <w:proofErr w:type="spellStart"/>
+      <w:r>
+        <w:rPr>
+          <w:rFonts w:ascii="宋体" w:eastAsia="宋体" w:hAnsi="宋体" w:cs="宋体"/>
+          <w:color w:val="FF0000"/>
+          <w:kern w:val="0"/>
+          <w:sz w:val="24"/>
+          <w:szCs w:val="24"/>
+        </w:rPr>
+        <w:t>Zunyi</w:t>
+      </w:r>
+      <w:proofErr w:type="spellEnd"/>
+      <w:r>
+        <w:rPr>
+          <w:rFonts w:ascii="宋体" w:eastAsia="宋体" w:hAnsi="宋体" w:cs="宋体"/>
+          <w:color w:val="FF0000"/>
+          <w:kern w:val="0"/>
+          <w:sz w:val="24"/>
+          <w:szCs w:val="24"/>
+        </w:rPr>
+        <w:t xml:space="preserve"> coal by atmosphere pressure-temperature programmed </w:t>
+      </w:r>
+      <w:r>
+        <w:rPr>
+          <w:rFonts w:ascii="宋体" w:eastAsia="宋体" w:hAnsi="宋体" w:cs="宋体"/>
+          <w:color w:val="FF0000"/>
+          <w:kern w:val="0"/>
+          <w:sz w:val="24"/>
+          <w:szCs w:val="24"/>
+        </w:rPr>
+        <w:lastRenderedPageBreak/>
+        <w:t xml:space="preserve">reduction-mass </w:t>
+      </w:r>
+      <w:proofErr w:type="gramStart"/>
+      <w:r>
+        <w:rPr>
+          <w:rFonts w:ascii="宋体" w:eastAsia="宋体" w:hAnsi="宋体" w:cs="宋体"/>
+          <w:color w:val="FF0000"/>
+          <w:kern w:val="0"/>
+          <w:sz w:val="24"/>
+          <w:szCs w:val="24"/>
+        </w:rPr>
+        <w:t>spectrum[</w:t>
+      </w:r>
+      <w:proofErr w:type="gramEnd"/>
+      <w:r>
+        <w:rPr>
+          <w:rFonts w:ascii="宋体" w:eastAsia="宋体" w:hAnsi="宋体" w:cs="宋体"/>
+          <w:color w:val="FF0000"/>
+          <w:kern w:val="0"/>
+          <w:sz w:val="24"/>
+          <w:szCs w:val="24"/>
+        </w:rPr>
+        <w:t>J]. Journal of Fuel Chemistry &amp; Technology, 2008, 36(1):6-9.</w:t>
+      </w:r>
+    </w:p>
+    <w:p>
+      <w:pPr>
+        <w:widowControl/>
+        <w:jc w:val="left"/>
+        <w:rPr>
+          <w:rFonts w:ascii="宋体" w:eastAsia="宋体" w:hAnsi="宋体" w:cs="宋体"/>
+          <w:color w:val="FF0000"/>
+          <w:kern w:val="0"/>
+          <w:sz w:val="24"/>
+          <w:szCs w:val="24"/>
+        </w:rPr>
+      </w:pPr>
+      <w:proofErr w:type="gramStart"/>
+      <w:r>
+        <w:rPr>
+          <w:rFonts w:ascii="宋体" w:eastAsia="宋体" w:hAnsi="宋体" w:cs="宋体"/>
+          <w:color w:val="FF0000"/>
+          <w:kern w:val="0"/>
+          <w:sz w:val="24"/>
+          <w:szCs w:val="24"/>
+        </w:rPr>
+        <w:t>LIPINGCHANG.</w:t>
+      </w:r>
+      <w:proofErr w:type="gramEnd"/>
+      <w:r>
+        <w:rPr>
+          <w:rFonts w:ascii="宋体" w:eastAsia="宋体" w:hAnsi="宋体" w:cs="宋体"/>
+          <w:color w:val="FF0000"/>
+          <w:kern w:val="0"/>
+          <w:sz w:val="24"/>
+          <w:szCs w:val="24"/>
+        </w:rPr>
+        <w:t xml:space="preserve"> Effect of Operating Parameters on HCN and NH3 Release from Australian and Chinese Coals During Temperature-Programmed </w:t>
+      </w:r>
+      <w:proofErr w:type="gramStart"/>
+      <w:r>
+        <w:rPr>
+          <w:rFonts w:ascii="宋体" w:eastAsia="宋体" w:hAnsi="宋体" w:cs="宋体"/>
+          <w:color w:val="FF0000"/>
+          <w:kern w:val="0"/>
+          <w:sz w:val="24"/>
+          <w:szCs w:val="24"/>
+        </w:rPr>
+        <w:t>Pyrolysis[</w:t>
+      </w:r>
+      <w:proofErr w:type="gramEnd"/>
+      <w:r>
+        <w:rPr>
+          <w:rFonts w:ascii="宋体" w:eastAsia="宋体" w:hAnsi="宋体" w:cs="宋体"/>
+          <w:color w:val="FF0000"/>
+          <w:kern w:val="0"/>
+          <w:sz w:val="24"/>
+          <w:szCs w:val="24"/>
+        </w:rPr>
+        <w:t>J]. Energy Sources, 2003, 25(7):10.</w:t>
+      </w:r>
+    </w:p>
+    <w:p>
+      <w:pPr>
+        <w:widowControl/>
+        <w:jc w:val="left"/>
+        <w:rPr>
+          <w:rFonts w:ascii="宋体" w:eastAsia="宋体" w:hAnsi="宋体" w:cs="宋体"/>
+          <w:color w:val="FF0000"/>
+          <w:kern w:val="0"/>
+          <w:sz w:val="24"/>
+          <w:szCs w:val="24"/>
+        </w:rPr>
+      </w:pPr>
+      <w:r>
+        <w:rPr>
+          <w:rFonts w:ascii="宋体" w:eastAsia="宋体" w:hAnsi="宋体" w:cs="宋体"/>
+          <w:color w:val="FF0000"/>
+          <w:kern w:val="0"/>
+          <w:sz w:val="24"/>
+          <w:szCs w:val="24"/>
+        </w:rPr>
+        <w:t xml:space="preserve">Zhang D K. Interactions between sodium, silica and </w:t>
+      </w:r>
+      <w:proofErr w:type="spellStart"/>
+      <w:r>
+        <w:rPr>
+          <w:rFonts w:ascii="宋体" w:eastAsia="宋体" w:hAnsi="宋体" w:cs="宋体"/>
+          <w:color w:val="FF0000"/>
+          <w:kern w:val="0"/>
+          <w:sz w:val="24"/>
+          <w:szCs w:val="24"/>
+        </w:rPr>
+        <w:t>sulphur</w:t>
+      </w:r>
+      <w:proofErr w:type="spellEnd"/>
+      <w:r>
+        <w:rPr>
+          <w:rFonts w:ascii="宋体" w:eastAsia="宋体" w:hAnsi="宋体" w:cs="宋体"/>
+          <w:color w:val="FF0000"/>
+          <w:kern w:val="0"/>
+          <w:sz w:val="24"/>
+          <w:szCs w:val="24"/>
+        </w:rPr>
+        <w:t xml:space="preserve"> in a low-rank coal during temperature-programmed </w:t>
+      </w:r>
+      <w:proofErr w:type="gramStart"/>
+      <w:r>
+        <w:rPr>
+          <w:rFonts w:ascii="宋体" w:eastAsia="宋体" w:hAnsi="宋体" w:cs="宋体"/>
+          <w:color w:val="FF0000"/>
+          <w:kern w:val="0"/>
+          <w:sz w:val="24"/>
+          <w:szCs w:val="24"/>
+        </w:rPr>
+        <w:t>pyrolysis[</w:t>
+      </w:r>
+      <w:proofErr w:type="gramEnd"/>
+      <w:r>
+        <w:rPr>
+          <w:rFonts w:ascii="宋体" w:eastAsia="宋体" w:hAnsi="宋体" w:cs="宋体"/>
+          <w:color w:val="FF0000"/>
+          <w:kern w:val="0"/>
+          <w:sz w:val="24"/>
+          <w:szCs w:val="24"/>
+        </w:rPr>
+        <w:t>J]. Journal of Fuel Chemistry &amp; Technology, 2005, 33(5):513-519.</w:t>
+      </w:r>
+    </w:p>
+    <w:p>
+      <w:pPr>
+        <w:widowControl/>
+        <w:jc w:val="left"/>
+        <w:rPr>
+          <w:rFonts w:ascii="宋体" w:eastAsia="宋体" w:hAnsi="宋体" w:cs="宋体"/>
+          <w:kern w:val="0"/>
+          <w:sz w:val="24"/>
+          <w:szCs w:val="24"/>
+        </w:rPr>
+      </w:pPr>
+      <w:r>
+        <w:rPr>
+          <w:rFonts w:ascii="宋体" w:eastAsia="宋体" w:hAnsi="宋体" w:cs="宋体"/>
+          <w:kern w:val="0"/>
+          <w:sz w:val="24"/>
+          <w:szCs w:val="24"/>
+        </w:rPr>
+        <w:t>Otero M, D</w:t>
+      </w:r>
+      <w:r>
+        <w:rPr>
+          <w:rFonts w:ascii="MS Mincho" w:eastAsia="MS Mincho" w:hAnsi="MS Mincho" w:cs="MS Mincho" w:hint="eastAsia"/>
+          <w:kern w:val="0"/>
+          <w:sz w:val="24"/>
+          <w:szCs w:val="24"/>
+        </w:rPr>
+        <w:t>ı</w:t>
+      </w:r>
+      <w:r>
+        <w:rPr>
+          <w:rFonts w:ascii="宋体" w:eastAsia="宋体" w:hAnsi="宋体" w:cs="宋体"/>
+          <w:kern w:val="0"/>
+          <w:sz w:val="24"/>
+          <w:szCs w:val="24"/>
+        </w:rPr>
+        <w:t>́</w:t>
+      </w:r>
+      <w:proofErr w:type="spellStart"/>
+      <w:r>
+        <w:rPr>
+          <w:rFonts w:ascii="宋体" w:eastAsia="宋体" w:hAnsi="宋体" w:cs="宋体"/>
+          <w:kern w:val="0"/>
+          <w:sz w:val="24"/>
+          <w:szCs w:val="24"/>
+        </w:rPr>
+        <w:t>Ez</w:t>
+      </w:r>
+      <w:proofErr w:type="spellEnd"/>
+      <w:r>
+        <w:rPr>
+          <w:rFonts w:ascii="宋体" w:eastAsia="宋体" w:hAnsi="宋体" w:cs="宋体"/>
+          <w:kern w:val="0"/>
+          <w:sz w:val="24"/>
+          <w:szCs w:val="24"/>
+        </w:rPr>
+        <w:t xml:space="preserve"> C, </w:t>
+      </w:r>
+      <w:proofErr w:type="spellStart"/>
+      <w:r>
+        <w:rPr>
+          <w:rFonts w:ascii="宋体" w:eastAsia="宋体" w:hAnsi="宋体" w:cs="宋体"/>
+          <w:kern w:val="0"/>
+          <w:sz w:val="24"/>
+          <w:szCs w:val="24"/>
+        </w:rPr>
+        <w:t>Calvo</w:t>
+      </w:r>
+      <w:proofErr w:type="spellEnd"/>
+      <w:r>
+        <w:rPr>
+          <w:rFonts w:ascii="宋体" w:eastAsia="宋体" w:hAnsi="宋体" w:cs="宋体"/>
+          <w:kern w:val="0"/>
+          <w:sz w:val="24"/>
+          <w:szCs w:val="24"/>
+        </w:rPr>
+        <w:t xml:space="preserve"> L F, et al. Analysis of the co-combustion of sewage sludge and coal by TG-</w:t>
+      </w:r>
+      <w:proofErr w:type="gramStart"/>
+      <w:r>
+        <w:rPr>
+          <w:rFonts w:ascii="宋体" w:eastAsia="宋体" w:hAnsi="宋体" w:cs="宋体"/>
+          <w:kern w:val="0"/>
+          <w:sz w:val="24"/>
+          <w:szCs w:val="24"/>
+        </w:rPr>
+        <w:t>MS[</w:t>
+      </w:r>
+      <w:proofErr w:type="gramEnd"/>
+      <w:r>
+        <w:rPr>
+          <w:rFonts w:ascii="宋体" w:eastAsia="宋体" w:hAnsi="宋体" w:cs="宋体"/>
+          <w:kern w:val="0"/>
+          <w:sz w:val="24"/>
+          <w:szCs w:val="24"/>
+        </w:rPr>
+        <w:t>J]. Biomass &amp; Bioenergy, 2002, 22(4):319-329.</w:t>
+      </w:r>
+    </w:p>
+    <w:p>
+      <w:pPr>
+        <w:widowControl/>
+        <w:jc w:val="left"/>
+        <w:rPr>
+          <w:rFonts w:ascii="宋体" w:eastAsia="宋体" w:hAnsi="宋体" w:cs="宋体"/>
+          <w:kern w:val="0"/>
+          <w:sz w:val="24"/>
+          <w:szCs w:val="24"/>
+        </w:rPr>
+      </w:pPr>
+      <w:proofErr w:type="spellStart"/>
+      <w:r>
+        <w:rPr>
+          <w:rFonts w:ascii="宋体" w:eastAsia="宋体" w:hAnsi="宋体" w:cs="宋体"/>
+          <w:kern w:val="0"/>
+          <w:sz w:val="24"/>
+          <w:szCs w:val="24"/>
+        </w:rPr>
+        <w:t>Arenillas</w:t>
+      </w:r>
+      <w:proofErr w:type="spellEnd"/>
+      <w:r>
+        <w:rPr>
+          <w:rFonts w:ascii="宋体" w:eastAsia="宋体" w:hAnsi="宋体" w:cs="宋体"/>
+          <w:kern w:val="0"/>
+          <w:sz w:val="24"/>
+          <w:szCs w:val="24"/>
+        </w:rPr>
+        <w:t xml:space="preserve"> A, </w:t>
+      </w:r>
+      <w:proofErr w:type="spellStart"/>
+      <w:r>
+        <w:rPr>
+          <w:rFonts w:ascii="宋体" w:eastAsia="宋体" w:hAnsi="宋体" w:cs="宋体"/>
+          <w:kern w:val="0"/>
+          <w:sz w:val="24"/>
+          <w:szCs w:val="24"/>
+        </w:rPr>
+        <w:t>Pevida</w:t>
+      </w:r>
+      <w:proofErr w:type="spellEnd"/>
+      <w:r>
+        <w:rPr>
+          <w:rFonts w:ascii="宋体" w:eastAsia="宋体" w:hAnsi="宋体" w:cs="宋体"/>
+          <w:kern w:val="0"/>
+          <w:sz w:val="24"/>
+          <w:szCs w:val="24"/>
+        </w:rPr>
+        <w:t xml:space="preserve"> C, </w:t>
+      </w:r>
+      <w:proofErr w:type="spellStart"/>
+      <w:r>
+        <w:rPr>
+          <w:rFonts w:ascii="宋体" w:eastAsia="宋体" w:hAnsi="宋体" w:cs="宋体"/>
+          <w:kern w:val="0"/>
+          <w:sz w:val="24"/>
+          <w:szCs w:val="24"/>
+        </w:rPr>
+        <w:t>Rubiera</w:t>
+      </w:r>
+      <w:proofErr w:type="spellEnd"/>
+      <w:r>
+        <w:rPr>
+          <w:rFonts w:ascii="宋体" w:eastAsia="宋体" w:hAnsi="宋体" w:cs="宋体"/>
+          <w:kern w:val="0"/>
+          <w:sz w:val="24"/>
+          <w:szCs w:val="24"/>
+        </w:rPr>
+        <w:t xml:space="preserve"> F, et al. </w:t>
+      </w:r>
+      <w:proofErr w:type="spellStart"/>
+      <w:r>
+        <w:rPr>
+          <w:rFonts w:ascii="宋体" w:eastAsia="宋体" w:hAnsi="宋体" w:cs="宋体"/>
+          <w:kern w:val="0"/>
+          <w:sz w:val="24"/>
+          <w:szCs w:val="24"/>
+        </w:rPr>
+        <w:t>Characterisation</w:t>
+      </w:r>
+      <w:proofErr w:type="spellEnd"/>
+      <w:r>
+        <w:rPr>
+          <w:rFonts w:ascii="宋体" w:eastAsia="宋体" w:hAnsi="宋体" w:cs="宋体"/>
+          <w:kern w:val="0"/>
+          <w:sz w:val="24"/>
+          <w:szCs w:val="24"/>
+        </w:rPr>
+        <w:t xml:space="preserve"> of model compounds and a synthetic coal by TG/MS/FTIR to represent the pyrolysis </w:t>
+      </w:r>
+      <w:proofErr w:type="spellStart"/>
+      <w:r>
+        <w:rPr>
+          <w:rFonts w:ascii="宋体" w:eastAsia="宋体" w:hAnsi="宋体" w:cs="宋体"/>
+          <w:kern w:val="0"/>
+          <w:sz w:val="24"/>
+          <w:szCs w:val="24"/>
+        </w:rPr>
+        <w:t>behaviour</w:t>
+      </w:r>
+      <w:proofErr w:type="spellEnd"/>
+      <w:r>
+        <w:rPr>
+          <w:rFonts w:ascii="宋体" w:eastAsia="宋体" w:hAnsi="宋体" w:cs="宋体"/>
+          <w:kern w:val="0"/>
+          <w:sz w:val="24"/>
+          <w:szCs w:val="24"/>
+        </w:rPr>
+        <w:t xml:space="preserve"> of </w:t>
+      </w:r>
+      <w:proofErr w:type="gramStart"/>
+      <w:r>
+        <w:rPr>
+          <w:rFonts w:ascii="宋体" w:eastAsia="宋体" w:hAnsi="宋体" w:cs="宋体"/>
+          <w:kern w:val="0"/>
+          <w:sz w:val="24"/>
+          <w:szCs w:val="24"/>
+        </w:rPr>
+        <w:t>coal[</w:t>
+      </w:r>
+      <w:proofErr w:type="gramEnd"/>
+      <w:r>
+        <w:rPr>
+          <w:rFonts w:ascii="宋体" w:eastAsia="宋体" w:hAnsi="宋体" w:cs="宋体"/>
+          <w:kern w:val="0"/>
+          <w:sz w:val="24"/>
+          <w:szCs w:val="24"/>
+        </w:rPr>
+        <w:t>J]. Journal of Analytical &amp; Applied Pyrolysis, 2004, 71(2):747-763.</w:t>
+      </w:r>
+    </w:p>
+    <w:p>
+      <w:pPr>
+        <w:widowControl/>
+        <w:jc w:val="left"/>
+        <w:rPr>
+          <w:rFonts w:ascii="宋体" w:eastAsia="宋体" w:hAnsi="宋体" w:cs="宋体"/>
+          <w:kern w:val="0"/>
+          <w:sz w:val="24"/>
+          <w:szCs w:val="24"/>
+        </w:rPr>
+      </w:pPr>
+      <w:r>
+        <w:rPr>
+          <w:rFonts w:ascii="宋体" w:eastAsia="宋体" w:hAnsi="宋体" w:cs="宋体"/>
+          <w:kern w:val="0"/>
+          <w:sz w:val="24"/>
+          <w:szCs w:val="24"/>
+        </w:rPr>
+        <w:t xml:space="preserve">Zhao Y, </w:t>
+      </w:r>
+      <w:proofErr w:type="spellStart"/>
+      <w:r>
+        <w:rPr>
+          <w:rFonts w:ascii="宋体" w:eastAsia="宋体" w:hAnsi="宋体" w:cs="宋体"/>
+          <w:kern w:val="0"/>
+          <w:sz w:val="24"/>
+          <w:szCs w:val="24"/>
+        </w:rPr>
+        <w:t>Haoquan</w:t>
+      </w:r>
+      <w:proofErr w:type="spellEnd"/>
+      <w:r>
+        <w:rPr>
+          <w:rFonts w:ascii="宋体" w:eastAsia="宋体" w:hAnsi="宋体" w:cs="宋体"/>
+          <w:kern w:val="0"/>
+          <w:sz w:val="24"/>
+          <w:szCs w:val="24"/>
+        </w:rPr>
+        <w:t xml:space="preserve"> H U, Jin L, et al. Pyrolysis behavior of </w:t>
+      </w:r>
+      <w:proofErr w:type="spellStart"/>
+      <w:r>
+        <w:rPr>
+          <w:rFonts w:ascii="宋体" w:eastAsia="宋体" w:hAnsi="宋体" w:cs="宋体"/>
+          <w:kern w:val="0"/>
+          <w:sz w:val="24"/>
+          <w:szCs w:val="24"/>
+        </w:rPr>
+        <w:t>vitrinite</w:t>
+      </w:r>
+      <w:proofErr w:type="spellEnd"/>
+      <w:r>
+        <w:rPr>
+          <w:rFonts w:ascii="宋体" w:eastAsia="宋体" w:hAnsi="宋体" w:cs="宋体"/>
+          <w:kern w:val="0"/>
+          <w:sz w:val="24"/>
+          <w:szCs w:val="24"/>
+        </w:rPr>
+        <w:t xml:space="preserve"> and </w:t>
+      </w:r>
+      <w:proofErr w:type="spellStart"/>
+      <w:r>
+        <w:rPr>
+          <w:rFonts w:ascii="宋体" w:eastAsia="宋体" w:hAnsi="宋体" w:cs="宋体"/>
+          <w:kern w:val="0"/>
+          <w:sz w:val="24"/>
+          <w:szCs w:val="24"/>
+        </w:rPr>
+        <w:t>inertinite</w:t>
+      </w:r>
+      <w:proofErr w:type="spellEnd"/>
+      <w:r>
+        <w:rPr>
+          <w:rFonts w:ascii="宋体" w:eastAsia="宋体" w:hAnsi="宋体" w:cs="宋体"/>
+          <w:kern w:val="0"/>
+          <w:sz w:val="24"/>
+          <w:szCs w:val="24"/>
+        </w:rPr>
+        <w:t xml:space="preserve"> from Chinese </w:t>
+      </w:r>
+      <w:proofErr w:type="spellStart"/>
+      <w:r>
+        <w:rPr>
+          <w:rFonts w:ascii="宋体" w:eastAsia="宋体" w:hAnsi="宋体" w:cs="宋体"/>
+          <w:kern w:val="0"/>
+          <w:sz w:val="24"/>
+          <w:szCs w:val="24"/>
+        </w:rPr>
+        <w:t>Pingshuo</w:t>
+      </w:r>
+      <w:proofErr w:type="spellEnd"/>
+      <w:r>
+        <w:rPr>
+          <w:rFonts w:ascii="宋体" w:eastAsia="宋体" w:hAnsi="宋体" w:cs="宋体"/>
+          <w:kern w:val="0"/>
+          <w:sz w:val="24"/>
+          <w:szCs w:val="24"/>
+        </w:rPr>
+        <w:t xml:space="preserve"> coal by TG–MS and in a fixed bed </w:t>
+      </w:r>
+      <w:proofErr w:type="gramStart"/>
+      <w:r>
+        <w:rPr>
+          <w:rFonts w:ascii="宋体" w:eastAsia="宋体" w:hAnsi="宋体" w:cs="宋体"/>
+          <w:kern w:val="0"/>
+          <w:sz w:val="24"/>
+          <w:szCs w:val="24"/>
+        </w:rPr>
+        <w:t>reactor[</w:t>
+      </w:r>
+      <w:proofErr w:type="gramEnd"/>
+      <w:r>
+        <w:rPr>
+          <w:rFonts w:ascii="宋体" w:eastAsia="宋体" w:hAnsi="宋体" w:cs="宋体"/>
+          <w:kern w:val="0"/>
+          <w:sz w:val="24"/>
+          <w:szCs w:val="24"/>
+        </w:rPr>
+        <w:t>J]. Fuel Processing Technology, 2011, 92(4):780-786.</w:t>
+      </w:r>
+    </w:p>
+    <w:p>
+      <w:pPr>
+        <w:widowControl/>
+        <w:jc w:val="left"/>
+        <w:rPr>
+          <w:rFonts w:ascii="宋体" w:eastAsia="宋体" w:hAnsi="宋体" w:cs="宋体"/>
+          <w:kern w:val="0"/>
+          <w:sz w:val="24"/>
+          <w:szCs w:val="24"/>
+        </w:rPr>
+      </w:pPr>
+      <w:proofErr w:type="spellStart"/>
+      <w:r>
+        <w:rPr>
+          <w:rFonts w:ascii="宋体" w:eastAsia="宋体" w:hAnsi="宋体" w:cs="宋体"/>
+          <w:kern w:val="0"/>
+          <w:sz w:val="24"/>
+          <w:szCs w:val="24"/>
+        </w:rPr>
+        <w:t>Ohrbach</w:t>
+      </w:r>
+      <w:proofErr w:type="spellEnd"/>
+      <w:r>
+        <w:rPr>
+          <w:rFonts w:ascii="宋体" w:eastAsia="宋体" w:hAnsi="宋体" w:cs="宋体"/>
+          <w:kern w:val="0"/>
+          <w:sz w:val="24"/>
+          <w:szCs w:val="24"/>
+        </w:rPr>
+        <w:t xml:space="preserve"> K H, </w:t>
+      </w:r>
+      <w:proofErr w:type="spellStart"/>
+      <w:r>
+        <w:rPr>
+          <w:rFonts w:ascii="宋体" w:eastAsia="宋体" w:hAnsi="宋体" w:cs="宋体"/>
+          <w:kern w:val="0"/>
+          <w:sz w:val="24"/>
+          <w:szCs w:val="24"/>
+        </w:rPr>
+        <w:t>Klusmeier</w:t>
+      </w:r>
+      <w:proofErr w:type="spellEnd"/>
+      <w:r>
+        <w:rPr>
+          <w:rFonts w:ascii="宋体" w:eastAsia="宋体" w:hAnsi="宋体" w:cs="宋体"/>
+          <w:kern w:val="0"/>
+          <w:sz w:val="24"/>
+          <w:szCs w:val="24"/>
+        </w:rPr>
+        <w:t xml:space="preserve"> W, </w:t>
+      </w:r>
+      <w:proofErr w:type="spellStart"/>
+      <w:r>
+        <w:rPr>
+          <w:rFonts w:ascii="宋体" w:eastAsia="宋体" w:hAnsi="宋体" w:cs="宋体"/>
+          <w:kern w:val="0"/>
+          <w:sz w:val="24"/>
+          <w:szCs w:val="24"/>
+        </w:rPr>
+        <w:t>Kettrup</w:t>
+      </w:r>
+      <w:proofErr w:type="spellEnd"/>
+      <w:r>
+        <w:rPr>
+          <w:rFonts w:ascii="宋体" w:eastAsia="宋体" w:hAnsi="宋体" w:cs="宋体"/>
+          <w:kern w:val="0"/>
+          <w:sz w:val="24"/>
+          <w:szCs w:val="24"/>
+        </w:rPr>
+        <w:t xml:space="preserve"> A. TG-DTA-MS Investigations of coal, and characterization of the volatile products released as a function of </w:t>
+      </w:r>
+      <w:proofErr w:type="gramStart"/>
+      <w:r>
+        <w:rPr>
+          <w:rFonts w:ascii="宋体" w:eastAsia="宋体" w:hAnsi="宋体" w:cs="宋体"/>
+          <w:kern w:val="0"/>
+          <w:sz w:val="24"/>
+          <w:szCs w:val="24"/>
+        </w:rPr>
+        <w:t>temperature[</w:t>
+      </w:r>
+      <w:proofErr w:type="gramEnd"/>
+      <w:r>
+        <w:rPr>
+          <w:rFonts w:ascii="宋体" w:eastAsia="宋体" w:hAnsi="宋体" w:cs="宋体"/>
+          <w:kern w:val="0"/>
+          <w:sz w:val="24"/>
+          <w:szCs w:val="24"/>
+        </w:rPr>
+        <w:t>J]. Journal of Thermal Analysis, 1984, 29(1):147-152.</w:t>
+      </w:r>
+    </w:p>
+    <w:p>
+      <w:pPr>
+        <w:widowControl/>
+        <w:jc w:val="left"/>
+        <w:rPr>
+          <w:rFonts w:ascii="宋体" w:eastAsia="宋体" w:hAnsi="宋体" w:cs="宋体"/>
+          <w:kern w:val="0"/>
+          <w:sz w:val="24"/>
+          <w:szCs w:val="24"/>
+        </w:rPr>
+      </w:pPr>
+      <w:proofErr w:type="spellStart"/>
+      <w:r>
+        <w:rPr>
+          <w:rFonts w:ascii="宋体" w:eastAsia="宋体" w:hAnsi="宋体" w:cs="宋体"/>
+          <w:kern w:val="0"/>
+          <w:sz w:val="24"/>
+          <w:szCs w:val="24"/>
+        </w:rPr>
+        <w:t>Ksepko</w:t>
+      </w:r>
+      <w:proofErr w:type="spellEnd"/>
+      <w:r>
+        <w:rPr>
+          <w:rFonts w:ascii="宋体" w:eastAsia="宋体" w:hAnsi="宋体" w:cs="宋体"/>
+          <w:kern w:val="0"/>
+          <w:sz w:val="24"/>
+          <w:szCs w:val="24"/>
+        </w:rPr>
+        <w:t xml:space="preserve"> E, </w:t>
+      </w:r>
+      <w:r>
+        <w:rPr>
+          <w:rFonts w:ascii="MS Mincho" w:eastAsia="MS Mincho" w:hAnsi="MS Mincho" w:cs="MS Mincho" w:hint="eastAsia"/>
+          <w:kern w:val="0"/>
+          <w:sz w:val="24"/>
+          <w:szCs w:val="24"/>
+        </w:rPr>
+        <w:t>Ł</w:t>
+      </w:r>
+      <w:proofErr w:type="spellStart"/>
+      <w:r>
+        <w:rPr>
+          <w:rFonts w:ascii="宋体" w:eastAsia="宋体" w:hAnsi="宋体" w:cs="宋体"/>
+          <w:kern w:val="0"/>
+          <w:sz w:val="24"/>
+          <w:szCs w:val="24"/>
+        </w:rPr>
+        <w:t>abojko</w:t>
+      </w:r>
+      <w:proofErr w:type="spellEnd"/>
+      <w:r>
+        <w:rPr>
+          <w:rFonts w:ascii="宋体" w:eastAsia="宋体" w:hAnsi="宋体" w:cs="宋体"/>
+          <w:kern w:val="0"/>
+          <w:sz w:val="24"/>
+          <w:szCs w:val="24"/>
+        </w:rPr>
+        <w:t xml:space="preserve"> G. Effective direct chemical looping coal combustion with bi-metallic Fe–Cu oxygen carriers studied using TG-MS </w:t>
+      </w:r>
+      <w:proofErr w:type="gramStart"/>
+      <w:r>
+        <w:rPr>
+          <w:rFonts w:ascii="宋体" w:eastAsia="宋体" w:hAnsi="宋体" w:cs="宋体"/>
+          <w:kern w:val="0"/>
+          <w:sz w:val="24"/>
+          <w:szCs w:val="24"/>
+        </w:rPr>
+        <w:t>techniques[</w:t>
+      </w:r>
+      <w:proofErr w:type="gramEnd"/>
+      <w:r>
+        <w:rPr>
+          <w:rFonts w:ascii="宋体" w:eastAsia="宋体" w:hAnsi="宋体" w:cs="宋体"/>
+          <w:kern w:val="0"/>
+          <w:sz w:val="24"/>
+          <w:szCs w:val="24"/>
+        </w:rPr>
+        <w:t xml:space="preserve">J]. Journal of Thermal Analysis &amp; </w:t>
+      </w:r>
+      <w:proofErr w:type="spellStart"/>
+      <w:r>
+        <w:rPr>
+          <w:rFonts w:ascii="宋体" w:eastAsia="宋体" w:hAnsi="宋体" w:cs="宋体"/>
+          <w:kern w:val="0"/>
+          <w:sz w:val="24"/>
+          <w:szCs w:val="24"/>
+        </w:rPr>
+        <w:t>Calorimetry</w:t>
+      </w:r>
+      <w:proofErr w:type="spellEnd"/>
+      <w:r>
+        <w:rPr>
+          <w:rFonts w:ascii="宋体" w:eastAsia="宋体" w:hAnsi="宋体" w:cs="宋体"/>
+          <w:kern w:val="0"/>
+          <w:sz w:val="24"/>
+          <w:szCs w:val="24"/>
+        </w:rPr>
+        <w:t>, 2014, 117(1):151-162.</w:t>
+      </w:r>
+    </w:p>
+    <w:p>
+      <w:pPr>
+        <w:widowControl/>
+        <w:jc w:val="left"/>
+        <w:rPr>
+          <w:rFonts w:ascii="宋体" w:eastAsia="宋体" w:hAnsi="宋体" w:cs="宋体"/>
+          <w:kern w:val="0"/>
+          <w:sz w:val="24"/>
+          <w:szCs w:val="24"/>
+        </w:rPr>
+      </w:pPr>
+      <w:r>
+        <w:rPr>
+          <w:rFonts w:ascii="宋体" w:eastAsia="宋体" w:hAnsi="宋体" w:cs="宋体"/>
+          <w:kern w:val="0"/>
+          <w:sz w:val="24"/>
+          <w:szCs w:val="24"/>
+        </w:rPr>
+        <w:t>Min W, Li Z, Huang W, et al. Coal pyrolysis characteristics by TG–MS and its late gas generation potential[J]. Fuel, 2015, 156:243-253.</w:t>
+      </w:r>
+    </w:p>
+    <w:p>
+      <w:pPr>
+        <w:widowControl/>
+        <w:jc w:val="left"/>
+        <w:rPr>
+          <w:rFonts w:ascii="宋体" w:eastAsia="宋体" w:hAnsi="宋体" w:cs="宋体"/>
+          <w:kern w:val="0"/>
+          <w:sz w:val="24"/>
+          <w:szCs w:val="24"/>
+        </w:rPr>
+      </w:pPr>
+      <w:r>
+        <w:rPr>
+          <w:rFonts w:ascii="宋体" w:eastAsia="宋体" w:hAnsi="宋体" w:cs="宋体"/>
+          <w:kern w:val="0"/>
+          <w:sz w:val="24"/>
+          <w:szCs w:val="24"/>
+        </w:rPr>
+        <w:t xml:space="preserve">Li L, </w:t>
+      </w:r>
+      <w:proofErr w:type="spellStart"/>
+      <w:r>
+        <w:rPr>
+          <w:rFonts w:ascii="宋体" w:eastAsia="宋体" w:hAnsi="宋体" w:cs="宋体"/>
+          <w:kern w:val="0"/>
+          <w:sz w:val="24"/>
+          <w:szCs w:val="24"/>
+        </w:rPr>
+        <w:t>Ren</w:t>
+      </w:r>
+      <w:proofErr w:type="spellEnd"/>
+      <w:r>
+        <w:rPr>
+          <w:rFonts w:ascii="宋体" w:eastAsia="宋体" w:hAnsi="宋体" w:cs="宋体"/>
+          <w:kern w:val="0"/>
+          <w:sz w:val="24"/>
+          <w:szCs w:val="24"/>
+        </w:rPr>
+        <w:t xml:space="preserve"> Q, Wang X, et al. TG–MS analysis of thermal behavior and gaseous emissions during co-combustion of straw with municipal sewage </w:t>
+      </w:r>
+      <w:proofErr w:type="gramStart"/>
+      <w:r>
+        <w:rPr>
+          <w:rFonts w:ascii="宋体" w:eastAsia="宋体" w:hAnsi="宋体" w:cs="宋体"/>
+          <w:kern w:val="0"/>
+          <w:sz w:val="24"/>
+          <w:szCs w:val="24"/>
+        </w:rPr>
+        <w:t>sludge[</w:t>
+      </w:r>
+      <w:proofErr w:type="gramEnd"/>
+      <w:r>
+        <w:rPr>
+          <w:rFonts w:ascii="宋体" w:eastAsia="宋体" w:hAnsi="宋体" w:cs="宋体"/>
+          <w:kern w:val="0"/>
+          <w:sz w:val="24"/>
+          <w:szCs w:val="24"/>
+        </w:rPr>
+        <w:t xml:space="preserve">J]. Journal of Thermal Analysis &amp; </w:t>
+      </w:r>
+      <w:proofErr w:type="spellStart"/>
+      <w:r>
+        <w:rPr>
+          <w:rFonts w:ascii="宋体" w:eastAsia="宋体" w:hAnsi="宋体" w:cs="宋体"/>
+          <w:kern w:val="0"/>
+          <w:sz w:val="24"/>
+          <w:szCs w:val="24"/>
+        </w:rPr>
+        <w:t>Calorimetry</w:t>
+      </w:r>
+      <w:proofErr w:type="spellEnd"/>
+      <w:r>
+        <w:rPr>
+          <w:rFonts w:ascii="宋体" w:eastAsia="宋体" w:hAnsi="宋体" w:cs="宋体"/>
+          <w:kern w:val="0"/>
+          <w:sz w:val="24"/>
+          <w:szCs w:val="24"/>
+        </w:rPr>
+        <w:t>, 2014, 118(1):449-460.</w:t>
+      </w:r>
+    </w:p>
+    <w:p>
+      <w:pPr>
+        <w:widowControl/>
+        <w:jc w:val="left"/>
+        <w:rPr>
+          <w:rFonts w:ascii="宋体" w:eastAsia="宋体" w:hAnsi="宋体" w:cs="宋体"/>
+          <w:kern w:val="0"/>
+          <w:sz w:val="24"/>
+          <w:szCs w:val="24"/>
+        </w:rPr>
+      </w:pPr>
+      <w:proofErr w:type="spellStart"/>
+      <w:r>
+        <w:rPr>
+          <w:rFonts w:ascii="宋体" w:eastAsia="宋体" w:hAnsi="宋体" w:cs="宋体"/>
+          <w:kern w:val="0"/>
+          <w:sz w:val="24"/>
+          <w:szCs w:val="24"/>
+        </w:rPr>
+        <w:t>Jayaraman</w:t>
+      </w:r>
+      <w:proofErr w:type="spellEnd"/>
+      <w:r>
+        <w:rPr>
+          <w:rFonts w:ascii="宋体" w:eastAsia="宋体" w:hAnsi="宋体" w:cs="宋体"/>
+          <w:kern w:val="0"/>
+          <w:sz w:val="24"/>
+          <w:szCs w:val="24"/>
+        </w:rPr>
+        <w:t xml:space="preserve"> K, </w:t>
+      </w:r>
+      <w:proofErr w:type="spellStart"/>
+      <w:r>
+        <w:rPr>
+          <w:rFonts w:ascii="宋体" w:eastAsia="宋体" w:hAnsi="宋体" w:cs="宋体"/>
+          <w:kern w:val="0"/>
+          <w:sz w:val="24"/>
+          <w:szCs w:val="24"/>
+        </w:rPr>
+        <w:t>Kok</w:t>
+      </w:r>
+      <w:proofErr w:type="spellEnd"/>
+      <w:r>
+        <w:rPr>
+          <w:rFonts w:ascii="宋体" w:eastAsia="宋体" w:hAnsi="宋体" w:cs="宋体"/>
+          <w:kern w:val="0"/>
+          <w:sz w:val="24"/>
+          <w:szCs w:val="24"/>
+        </w:rPr>
+        <w:t xml:space="preserve"> M V, </w:t>
+      </w:r>
+      <w:proofErr w:type="spellStart"/>
+      <w:r>
+        <w:rPr>
+          <w:rFonts w:ascii="宋体" w:eastAsia="宋体" w:hAnsi="宋体" w:cs="宋体"/>
+          <w:kern w:val="0"/>
+          <w:sz w:val="24"/>
+          <w:szCs w:val="24"/>
+        </w:rPr>
+        <w:t>Gokalp</w:t>
+      </w:r>
+      <w:proofErr w:type="spellEnd"/>
+      <w:r>
+        <w:rPr>
+          <w:rFonts w:ascii="宋体" w:eastAsia="宋体" w:hAnsi="宋体" w:cs="宋体"/>
+          <w:kern w:val="0"/>
+          <w:sz w:val="24"/>
+          <w:szCs w:val="24"/>
+        </w:rPr>
+        <w:t xml:space="preserve"> I. </w:t>
+      </w:r>
+      <w:proofErr w:type="spellStart"/>
+      <w:r>
+        <w:rPr>
+          <w:rFonts w:ascii="宋体" w:eastAsia="宋体" w:hAnsi="宋体" w:cs="宋体"/>
+          <w:kern w:val="0"/>
+          <w:sz w:val="24"/>
+          <w:szCs w:val="24"/>
+        </w:rPr>
+        <w:t>Thermogravimetric</w:t>
+      </w:r>
+      <w:proofErr w:type="spellEnd"/>
+      <w:r>
+        <w:rPr>
+          <w:rFonts w:ascii="宋体" w:eastAsia="宋体" w:hAnsi="宋体" w:cs="宋体"/>
+          <w:kern w:val="0"/>
+          <w:sz w:val="24"/>
+          <w:szCs w:val="24"/>
+        </w:rPr>
+        <w:t xml:space="preserve"> and mass spectrometric (TG-MS) analysis and kinetics of coal-biomass </w:t>
+      </w:r>
+      <w:proofErr w:type="gramStart"/>
+      <w:r>
+        <w:rPr>
+          <w:rFonts w:ascii="宋体" w:eastAsia="宋体" w:hAnsi="宋体" w:cs="宋体"/>
+          <w:kern w:val="0"/>
+          <w:sz w:val="24"/>
+          <w:szCs w:val="24"/>
+        </w:rPr>
+        <w:t>blends[</w:t>
+      </w:r>
+      <w:proofErr w:type="gramEnd"/>
+      <w:r>
+        <w:rPr>
+          <w:rFonts w:ascii="宋体" w:eastAsia="宋体" w:hAnsi="宋体" w:cs="宋体"/>
+          <w:kern w:val="0"/>
+          <w:sz w:val="24"/>
+          <w:szCs w:val="24"/>
+        </w:rPr>
+        <w:t>J]. Renewable Energy, 2017, 101:293-300.</w:t>
+      </w:r>
+    </w:p>
+    <w:p>
+      <w:pPr>
+        <w:widowControl/>
+        <w:jc w:val="left"/>
+        <w:rPr>
+          <w:rFonts w:ascii="宋体" w:eastAsia="宋体" w:hAnsi="宋体" w:cs="宋体"/>
+          <w:kern w:val="0"/>
+          <w:sz w:val="24"/>
+          <w:szCs w:val="24"/>
+        </w:rPr>
+        <w:sectPr>
+          <w:pgSz w:w="11906" w:h="16838"/>
+          <w:pgMar w:top="1440" w:right="1800" w:bottom="1440" w:left="1800" w:header="851" w:footer="992" w:gutter="0"/>
+          <w:cols w:space="425"/>
+          <w:docGrid w:type="lines" w:linePitch="312"/>
+        </w:sectPr>
+      </w:pPr>
+      <w:proofErr w:type="spellStart"/>
+      <w:r>
+        <w:rPr>
+          <w:rFonts w:ascii="宋体" w:eastAsia="宋体" w:hAnsi="宋体" w:cs="宋体"/>
+          <w:kern w:val="0"/>
+          <w:sz w:val="24"/>
+          <w:szCs w:val="24"/>
+        </w:rPr>
+        <w:t>Fernández</w:t>
+      </w:r>
+      <w:proofErr w:type="spellEnd"/>
+      <w:r>
+        <w:rPr>
+          <w:rFonts w:ascii="宋体" w:eastAsia="宋体" w:hAnsi="宋体" w:cs="宋体"/>
+          <w:kern w:val="0"/>
+          <w:sz w:val="24"/>
+          <w:szCs w:val="24"/>
+        </w:rPr>
+        <w:t xml:space="preserve"> J, González F, </w:t>
+      </w:r>
+      <w:proofErr w:type="spellStart"/>
+      <w:r>
+        <w:rPr>
+          <w:rFonts w:ascii="宋体" w:eastAsia="宋体" w:hAnsi="宋体" w:cs="宋体"/>
+          <w:kern w:val="0"/>
+          <w:sz w:val="24"/>
+          <w:szCs w:val="24"/>
+        </w:rPr>
+        <w:t>Pesquera</w:t>
+      </w:r>
+      <w:proofErr w:type="spellEnd"/>
+      <w:r>
+        <w:rPr>
+          <w:rFonts w:ascii="宋体" w:eastAsia="宋体" w:hAnsi="宋体" w:cs="宋体"/>
+          <w:kern w:val="0"/>
+          <w:sz w:val="24"/>
+          <w:szCs w:val="24"/>
+        </w:rPr>
+        <w:t xml:space="preserve"> C, et al. Qualitative and quantitative characterization of a coal power plant waste by TG/DSC/MS, XRF and </w:t>
+      </w:r>
+      <w:proofErr w:type="gramStart"/>
+      <w:r>
+        <w:rPr>
+          <w:rFonts w:ascii="宋体" w:eastAsia="宋体" w:hAnsi="宋体" w:cs="宋体"/>
+          <w:kern w:val="0"/>
+          <w:sz w:val="24"/>
+          <w:szCs w:val="24"/>
+        </w:rPr>
+        <w:t>XRD[</w:t>
+      </w:r>
+      <w:proofErr w:type="gramEnd"/>
+      <w:r>
+        <w:rPr>
+          <w:rFonts w:ascii="宋体" w:eastAsia="宋体" w:hAnsi="宋体" w:cs="宋体"/>
+          <w:kern w:val="0"/>
+          <w:sz w:val="24"/>
+          <w:szCs w:val="24"/>
+        </w:rPr>
+        <w:t xml:space="preserve">J]. Journal of Thermal Analysis &amp; </w:t>
+      </w:r>
+      <w:proofErr w:type="spellStart"/>
+      <w:r>
+        <w:rPr>
+          <w:rFonts w:ascii="宋体" w:eastAsia="宋体" w:hAnsi="宋体" w:cs="宋体"/>
+          <w:kern w:val="0"/>
+          <w:sz w:val="24"/>
+          <w:szCs w:val="24"/>
+        </w:rPr>
+        <w:t>Cal</w:t>
+      </w:r>
+      <w:r>
+        <w:rPr>
+          <w:rFonts w:ascii="宋体" w:eastAsia="宋体" w:hAnsi="宋体" w:cs="宋体"/>
+          <w:kern w:val="0"/>
+          <w:sz w:val="24"/>
+          <w:szCs w:val="24"/>
+        </w:rPr>
+        <w:t>orimetry</w:t>
+      </w:r>
+      <w:proofErr w:type="spellEnd"/>
+      <w:r>
+        <w:rPr>
+          <w:rFonts w:ascii="宋体" w:eastAsia="宋体" w:hAnsi="宋体" w:cs="宋体"/>
+          <w:kern w:val="0"/>
+          <w:sz w:val="24"/>
+          <w:szCs w:val="24"/>
+        </w:rPr>
+        <w:t>, 2016, 125(2):703-710.</w:t>
+      </w:r>
     </w:p>
     <w:p>
       <w:pPr>

</xml_diff>